<commit_message>
add intergration test sample
</commit_message>
<xml_diff>
--- a/Architectural Design.docx
+++ b/Architectural Design.docx
@@ -3,11 +3,6 @@
 <w:document xmlns:wpc="http://schemas.microsoft.com/office/word/2010/wordprocessingCanvas" xmlns:cx="http://schemas.microsoft.com/office/drawing/2014/chartex" xmlns:cx1="http://schemas.microsoft.com/office/drawing/2015/9/8/chartex" xmlns:mc="http://schemas.openxmlformats.org/markup-compatibility/2006" xmlns:o="urn:schemas-microsoft-com:office:office" xmlns:r="http://schemas.openxmlformats.org/officeDocument/2006/relationships" xmlns:m="http://schemas.openxmlformats.org/officeDocument/2006/math" xmlns:v="urn:schemas-microsoft-com:vml" xmlns:wp14="http://schemas.microsoft.com/office/word/2010/wordprocessingDrawing" xmlns:wp="http://schemas.openxmlformats.org/drawingml/2006/wordprocessingDrawing" xmlns:w10="urn:schemas-microsoft-com:office:word" xmlns:w="http://schemas.openxmlformats.org/wordprocessingml/2006/main" xmlns:w14="http://schemas.microsoft.com/office/word/2010/wordml" xmlns:w15="http://schemas.microsoft.com/office/word/2012/wordml" xmlns:w16se="http://schemas.microsoft.com/office/word/2015/wordml/symex" xmlns:wpg="http://schemas.microsoft.com/office/word/2010/wordprocessingGroup" xmlns:wpi="http://schemas.microsoft.com/office/word/2010/wordprocessingInk" xmlns:wne="http://schemas.microsoft.com/office/word/2006/wordml" xmlns:wps="http://schemas.microsoft.com/office/word/2010/wordprocessingShape" mc:Ignorable="w14 w15 w16se wp14">
   <w:body>
     <w:p>
-      <w:pPr>
-        <w:rPr>
-          <w:rFonts w:hint="eastAsia"/>
-        </w:rPr>
-      </w:pPr>
       <w:r>
         <w:rPr>
           <w:rFonts w:hint="eastAsia"/>
@@ -416,9 +411,6 @@
           <w:numId w:val="1"/>
         </w:numPr>
         <w:ind w:leftChars="0"/>
-        <w:rPr>
-          <w:rFonts w:hint="eastAsia"/>
-        </w:rPr>
       </w:pPr>
       <w:r>
         <w:rPr>
@@ -568,9 +560,6 @@
         <w:snapToGrid w:val="0"/>
         <w:spacing w:line="40" w:lineRule="atLeast"/>
         <w:contextualSpacing/>
-        <w:rPr>
-          <w:rFonts w:hint="eastAsia"/>
-        </w:rPr>
       </w:pPr>
       <w:r>
         <w:rPr>
@@ -580,11 +569,6 @@
       </w:r>
     </w:p>
     <w:p>
-      <w:pPr>
-        <w:rPr>
-          <w:rFonts w:hint="eastAsia"/>
-        </w:rPr>
-      </w:pPr>
       <w:r>
         <w:rPr>
           <w:rFonts w:hint="eastAsia"/>
@@ -653,11 +637,6 @@
       </w:r>
     </w:p>
     <w:p>
-      <w:pPr>
-        <w:rPr>
-          <w:rFonts w:hint="eastAsia"/>
-        </w:rPr>
-      </w:pPr>
       <w:r>
         <w:rPr>
           <w:rFonts w:hint="eastAsia"/>
@@ -716,9 +695,6 @@
     <w:p>
       <w:pPr>
         <w:ind w:firstLineChars="250" w:firstLine="600"/>
-        <w:rPr>
-          <w:rFonts w:hint="eastAsia"/>
-        </w:rPr>
       </w:pPr>
       <w:r>
         <w:rPr>
@@ -748,17 +724,9 @@
     <w:p>
       <w:pPr>
         <w:ind w:firstLineChars="250" w:firstLine="600"/>
-        <w:rPr>
-          <w:rFonts w:hint="eastAsia"/>
-        </w:rPr>
-      </w:pPr>
-    </w:p>
-    <w:p>
-      <w:pPr>
-        <w:rPr>
-          <w:rFonts w:hint="eastAsia"/>
-        </w:rPr>
-      </w:pPr>
+      </w:pPr>
+    </w:p>
+    <w:p>
       <w:r>
         <w:rPr>
           <w:rFonts w:hint="eastAsia"/>
@@ -798,13 +766,22 @@
         <w:autoSpaceDE w:val="0"/>
         <w:autoSpaceDN w:val="0"/>
         <w:adjustRightInd w:val="0"/>
+        <w:rPr>
+          <w:rFonts w:ascii="Courier New" w:hAnsi="Courier New" w:cs="Courier New"/>
+          <w:kern w:val="0"/>
+          <w:sz w:val="20"/>
+          <w:szCs w:val="20"/>
+        </w:rPr>
+      </w:pPr>
+      <w:r>
         <w:rPr>
           <w:rFonts w:ascii="Courier New" w:hAnsi="Courier New" w:cs="Courier New" w:hint="eastAsia"/>
           <w:kern w:val="0"/>
           <w:sz w:val="20"/>
           <w:szCs w:val="20"/>
         </w:rPr>
-      </w:pPr>
+        <w:t xml:space="preserve">             </w:t>
+      </w:r>
       <w:r>
         <w:rPr>
           <w:rFonts w:ascii="Courier New" w:hAnsi="Courier New" w:cs="Courier New" w:hint="eastAsia"/>
@@ -812,7 +789,7 @@
           <w:sz w:val="20"/>
           <w:szCs w:val="20"/>
         </w:rPr>
-        <w:t xml:space="preserve">             </w:t>
+        <w:t xml:space="preserve">962001044 </w:t>
       </w:r>
       <w:r>
         <w:rPr>
@@ -821,7 +798,7 @@
           <w:sz w:val="20"/>
           <w:szCs w:val="20"/>
         </w:rPr>
-        <w:t xml:space="preserve">962001044 </w:t>
+        <w:t>凌宗廷</w:t>
       </w:r>
       <w:r>
         <w:rPr>
@@ -830,8 +807,22 @@
           <w:sz w:val="20"/>
           <w:szCs w:val="20"/>
         </w:rPr>
-        <w:t>凌宗廷</w:t>
-      </w:r>
+        <w:t xml:space="preserve"> 87 86 98 88 87</w:t>
+      </w:r>
+    </w:p>
+    <w:p>
+      <w:pPr>
+        <w:autoSpaceDE w:val="0"/>
+        <w:autoSpaceDN w:val="0"/>
+        <w:adjustRightInd w:val="0"/>
+        <w:ind w:firstLineChars="650" w:firstLine="1300"/>
+        <w:rPr>
+          <w:rFonts w:ascii="Courier New" w:hAnsi="Courier New" w:cs="Courier New"/>
+          <w:kern w:val="0"/>
+          <w:sz w:val="20"/>
+          <w:szCs w:val="20"/>
+        </w:rPr>
+      </w:pPr>
       <w:r>
         <w:rPr>
           <w:rFonts w:ascii="Courier New" w:hAnsi="Courier New" w:cs="Courier New" w:hint="eastAsia"/>
@@ -839,22 +830,17 @@
           <w:sz w:val="20"/>
           <w:szCs w:val="20"/>
         </w:rPr>
-        <w:t xml:space="preserve"> 87 86 98 88 87</w:t>
-      </w:r>
-    </w:p>
-    <w:p>
-      <w:pPr>
-        <w:autoSpaceDE w:val="0"/>
-        <w:autoSpaceDN w:val="0"/>
-        <w:adjustRightInd w:val="0"/>
-        <w:ind w:firstLineChars="650" w:firstLine="1300"/>
+        <w:t xml:space="preserve">962001051 </w:t>
+      </w:r>
+      <w:r>
         <w:rPr>
           <w:rFonts w:ascii="Courier New" w:hAnsi="Courier New" w:cs="Courier New" w:hint="eastAsia"/>
           <w:kern w:val="0"/>
           <w:sz w:val="20"/>
           <w:szCs w:val="20"/>
         </w:rPr>
-      </w:pPr>
+        <w:t>李威廷</w:t>
+      </w:r>
       <w:r>
         <w:rPr>
           <w:rFonts w:ascii="Courier New" w:hAnsi="Courier New" w:cs="Courier New" w:hint="eastAsia"/>
@@ -862,7 +848,7 @@
           <w:sz w:val="20"/>
           <w:szCs w:val="20"/>
         </w:rPr>
-        <w:t xml:space="preserve">962001051 </w:t>
+        <w:t xml:space="preserve"> 81 32 50</w:t>
       </w:r>
       <w:r>
         <w:rPr>
@@ -871,8 +857,21 @@
           <w:sz w:val="20"/>
           <w:szCs w:val="20"/>
         </w:rPr>
-        <w:t>李威廷</w:t>
-      </w:r>
+        <w:t xml:space="preserve"> 90 93</w:t>
+      </w:r>
+    </w:p>
+    <w:p>
+      <w:pPr>
+        <w:autoSpaceDE w:val="0"/>
+        <w:autoSpaceDN w:val="0"/>
+        <w:adjustRightInd w:val="0"/>
+        <w:rPr>
+          <w:rFonts w:ascii="Courier New" w:hAnsi="Courier New" w:cs="Courier New"/>
+          <w:kern w:val="0"/>
+          <w:sz w:val="20"/>
+          <w:szCs w:val="20"/>
+        </w:rPr>
+      </w:pPr>
       <w:r>
         <w:rPr>
           <w:rFonts w:ascii="Courier New" w:hAnsi="Courier New" w:cs="Courier New" w:hint="eastAsia"/>
@@ -880,7 +879,7 @@
           <w:sz w:val="20"/>
           <w:szCs w:val="20"/>
         </w:rPr>
-        <w:t xml:space="preserve"> 81 32 50</w:t>
+        <w:t xml:space="preserve">           </w:t>
       </w:r>
       <w:r>
         <w:rPr>
@@ -889,21 +888,17 @@
           <w:sz w:val="20"/>
           <w:szCs w:val="20"/>
         </w:rPr>
-        <w:t xml:space="preserve"> 90 93</w:t>
-      </w:r>
-    </w:p>
-    <w:p>
-      <w:pPr>
-        <w:autoSpaceDE w:val="0"/>
-        <w:autoSpaceDN w:val="0"/>
-        <w:adjustRightInd w:val="0"/>
+        <w:t>注意</w:t>
+      </w:r>
+      <w:r>
         <w:rPr>
           <w:rFonts w:ascii="Courier New" w:hAnsi="Courier New" w:cs="Courier New" w:hint="eastAsia"/>
           <w:kern w:val="0"/>
           <w:sz w:val="20"/>
           <w:szCs w:val="20"/>
         </w:rPr>
-      </w:pPr>
+        <w:t xml:space="preserve"> data field names </w:t>
+      </w:r>
       <w:r>
         <w:rPr>
           <w:rFonts w:ascii="Courier New" w:hAnsi="Courier New" w:cs="Courier New" w:hint="eastAsia"/>
@@ -911,7 +906,7 @@
           <w:sz w:val="20"/>
           <w:szCs w:val="20"/>
         </w:rPr>
-        <w:t xml:space="preserve">           </w:t>
+        <w:t>如下</w:t>
       </w:r>
       <w:r>
         <w:rPr>
@@ -920,8 +915,22 @@
           <w:sz w:val="20"/>
           <w:szCs w:val="20"/>
         </w:rPr>
-        <w:t>注意</w:t>
-      </w:r>
+        <w:t xml:space="preserve">: </w:t>
+      </w:r>
+    </w:p>
+    <w:p>
+      <w:pPr>
+        <w:autoSpaceDE w:val="0"/>
+        <w:autoSpaceDN w:val="0"/>
+        <w:adjustRightInd w:val="0"/>
+        <w:ind w:firstLineChars="200" w:firstLine="400"/>
+        <w:rPr>
+          <w:rFonts w:ascii="Courier New" w:hAnsi="Courier New" w:cs="Courier New"/>
+          <w:kern w:val="0"/>
+          <w:sz w:val="20"/>
+          <w:szCs w:val="20"/>
+        </w:rPr>
+      </w:pPr>
       <w:r>
         <w:rPr>
           <w:rFonts w:ascii="Courier New" w:hAnsi="Courier New" w:cs="Courier New" w:hint="eastAsia"/>
@@ -929,7 +938,7 @@
           <w:sz w:val="20"/>
           <w:szCs w:val="20"/>
         </w:rPr>
-        <w:t xml:space="preserve"> data field names </w:t>
+        <w:t xml:space="preserve">          ID</w:t>
       </w:r>
       <w:r>
         <w:rPr>
@@ -938,7 +947,7 @@
           <w:sz w:val="20"/>
           <w:szCs w:val="20"/>
         </w:rPr>
-        <w:t>如下</w:t>
+        <w:t xml:space="preserve"> </w:t>
       </w:r>
       <w:r>
         <w:rPr>
@@ -947,22 +956,19 @@
           <w:sz w:val="20"/>
           <w:szCs w:val="20"/>
         </w:rPr>
-        <w:t xml:space="preserve">: </w:t>
-      </w:r>
-    </w:p>
-    <w:p>
-      <w:pPr>
-        <w:autoSpaceDE w:val="0"/>
-        <w:autoSpaceDN w:val="0"/>
-        <w:adjustRightInd w:val="0"/>
-        <w:ind w:firstLineChars="200" w:firstLine="400"/>
+        <w:t xml:space="preserve">    name lab1 lab2 lab3 </w:t>
+      </w:r>
+      <w:proofErr w:type="spellStart"/>
+      <w:r>
         <w:rPr>
           <w:rFonts w:ascii="Courier New" w:hAnsi="Courier New" w:cs="Courier New" w:hint="eastAsia"/>
           <w:kern w:val="0"/>
           <w:sz w:val="20"/>
           <w:szCs w:val="20"/>
         </w:rPr>
-      </w:pPr>
+        <w:t>midTerm</w:t>
+      </w:r>
+      <w:proofErr w:type="spellEnd"/>
       <w:r>
         <w:rPr>
           <w:rFonts w:ascii="Courier New" w:hAnsi="Courier New" w:cs="Courier New" w:hint="eastAsia"/>
@@ -970,8 +976,9 @@
           <w:sz w:val="20"/>
           <w:szCs w:val="20"/>
         </w:rPr>
-        <w:t xml:space="preserve">          ID</w:t>
-      </w:r>
+        <w:t xml:space="preserve"> </w:t>
+      </w:r>
+      <w:proofErr w:type="spellStart"/>
       <w:r>
         <w:rPr>
           <w:rFonts w:ascii="Courier New" w:hAnsi="Courier New" w:cs="Courier New" w:hint="eastAsia"/>
@@ -979,82 +986,273 @@
           <w:sz w:val="20"/>
           <w:szCs w:val="20"/>
         </w:rPr>
+        <w:t>finalExam</w:t>
+      </w:r>
+      <w:proofErr w:type="spellEnd"/>
+    </w:p>
+    <w:p>
+      <w:r>
+        <w:rPr>
+          <w:rFonts w:hint="eastAsia"/>
+        </w:rPr>
+        <w:t>###################################################################*/</w:t>
+      </w:r>
+    </w:p>
+    <w:p>
+      <w:proofErr w:type="gramStart"/>
+      <w:r>
+        <w:rPr>
+          <w:rFonts w:hint="eastAsia"/>
+        </w:rPr>
+        <w:t>public</w:t>
+      </w:r>
+      <w:proofErr w:type="gramEnd"/>
+      <w:r>
+        <w:rPr>
+          <w:rFonts w:hint="eastAsia"/>
+        </w:rPr>
+        <w:t xml:space="preserve"> class Main extends Object {</w:t>
+      </w:r>
+    </w:p>
+    <w:p/>
+    <w:p>
+      <w:proofErr w:type="gramStart"/>
+      <w:r>
+        <w:rPr>
+          <w:rFonts w:hint="eastAsia"/>
+        </w:rPr>
+        <w:t>public</w:t>
+      </w:r>
+      <w:proofErr w:type="gramEnd"/>
+      <w:r>
+        <w:rPr>
+          <w:rFonts w:hint="eastAsia"/>
+        </w:rPr>
+        <w:t xml:space="preserve"> static void </w:t>
+      </w:r>
+      <w:r>
+        <w:t>main</w:t>
+      </w:r>
+      <w:r>
+        <w:rPr>
+          <w:rFonts w:hint="eastAsia"/>
+        </w:rPr>
+        <w:t xml:space="preserve"> (String </w:t>
+      </w:r>
+      <w:proofErr w:type="spellStart"/>
+      <w:r>
+        <w:rPr>
+          <w:rFonts w:hint="eastAsia"/>
+        </w:rPr>
+        <w:t>args</w:t>
+      </w:r>
+      <w:proofErr w:type="spellEnd"/>
+      <w:r>
+        <w:rPr>
+          <w:rFonts w:hint="eastAsia"/>
+        </w:rPr>
+        <w:t xml:space="preserve">[]) </w:t>
+      </w:r>
+    </w:p>
+    <w:p>
+      <w:pPr>
+        <w:ind w:left="360"/>
+      </w:pPr>
+      <w:r>
+        <w:rPr>
+          <w:rFonts w:hint="eastAsia"/>
+        </w:rPr>
+        <w:t xml:space="preserve">  </w:t>
+      </w:r>
+      <w:r>
+        <w:t>call UI()</w:t>
+      </w:r>
+      <w:r>
+        <w:rPr>
+          <w:rFonts w:hint="eastAsia"/>
+        </w:rPr>
+        <w:t>建構</w:t>
+      </w:r>
+      <w:r>
+        <w:rPr>
+          <w:rFonts w:hint="eastAsia"/>
+        </w:rPr>
+        <w:t>UI</w:t>
+      </w:r>
+    </w:p>
+    <w:p>
+      <w:proofErr w:type="gramStart"/>
+      <w:r>
+        <w:t>end</w:t>
+      </w:r>
+      <w:proofErr w:type="gramEnd"/>
+      <w:r>
         <w:t xml:space="preserve"> </w:t>
       </w:r>
       <w:r>
         <w:rPr>
-          <w:rFonts w:ascii="Courier New" w:hAnsi="Courier New" w:cs="Courier New" w:hint="eastAsia"/>
-          <w:kern w:val="0"/>
-          <w:sz w:val="20"/>
-          <w:szCs w:val="20"/>
-        </w:rPr>
-        <w:t xml:space="preserve">    name lab1 lab2 lab3 </w:t>
-      </w:r>
-      <w:proofErr w:type="spellStart"/>
-      <w:r>
-        <w:rPr>
-          <w:rFonts w:ascii="Courier New" w:hAnsi="Courier New" w:cs="Courier New" w:hint="eastAsia"/>
-          <w:kern w:val="0"/>
-          <w:sz w:val="20"/>
-          <w:szCs w:val="20"/>
-        </w:rPr>
-        <w:t>midTerm</w:t>
-      </w:r>
-      <w:proofErr w:type="spellEnd"/>
-      <w:r>
-        <w:rPr>
-          <w:rFonts w:ascii="Courier New" w:hAnsi="Courier New" w:cs="Courier New" w:hint="eastAsia"/>
-          <w:kern w:val="0"/>
-          <w:sz w:val="20"/>
-          <w:szCs w:val="20"/>
+          <w:rFonts w:hint="eastAsia"/>
+        </w:rPr>
+        <w:t>class Main</w:t>
+      </w:r>
+    </w:p>
+    <w:p/>
+    <w:p>
+      <w:r>
+        <w:rPr>
+          <w:rFonts w:hint="eastAsia"/>
+        </w:rPr>
+        <w:t>/** ***********************************************************************</w:t>
+      </w:r>
+    </w:p>
+    <w:p>
+      <w:proofErr w:type="gramStart"/>
+      <w:r>
+        <w:rPr>
+          <w:rFonts w:hint="eastAsia"/>
+        </w:rPr>
+        <w:t>class</w:t>
+      </w:r>
+      <w:proofErr w:type="gramEnd"/>
+      <w:r>
+        <w:rPr>
+          <w:rFonts w:hint="eastAsia"/>
+        </w:rPr>
+        <w:t xml:space="preserve"> UI (user interface) </w:t>
+      </w:r>
+    </w:p>
+    <w:p>
+      <w:r>
+        <w:rPr>
+          <w:rFonts w:hint="eastAsia"/>
+        </w:rPr>
+        <w:t xml:space="preserve">UI() </w:t>
+      </w:r>
+      <w:r>
+        <w:rPr>
+          <w:rFonts w:hint="eastAsia"/>
+        </w:rPr>
+        <w:t>建構子</w:t>
+      </w:r>
+      <w:r>
+        <w:rPr>
+          <w:rFonts w:hint="eastAsia"/>
         </w:rPr>
         <w:t xml:space="preserve"> </w:t>
       </w:r>
-      <w:proofErr w:type="spellStart"/>
-      <w:r>
-        <w:rPr>
-          <w:rFonts w:ascii="Courier New" w:hAnsi="Courier New" w:cs="Courier New" w:hint="eastAsia"/>
-          <w:kern w:val="0"/>
-          <w:sz w:val="20"/>
-          <w:szCs w:val="20"/>
-        </w:rPr>
-        <w:t>finalExam</w:t>
-      </w:r>
-      <w:proofErr w:type="spellEnd"/>
-    </w:p>
-    <w:p>
-      <w:pPr>
-        <w:rPr>
-          <w:rFonts w:hint="eastAsia"/>
-        </w:rPr>
-      </w:pPr>
-      <w:r>
-        <w:rPr>
-          <w:rFonts w:hint="eastAsia"/>
-        </w:rPr>
-        <w:t>#####################################</w:t>
-      </w:r>
-      <w:r>
-        <w:rPr>
-          <w:rFonts w:hint="eastAsia"/>
-        </w:rPr>
-        <w:t>##############################</w:t>
-      </w:r>
-      <w:r>
-        <w:rPr>
-          <w:rFonts w:hint="eastAsia"/>
-        </w:rPr>
-        <w:t>*/</w:t>
-      </w:r>
-    </w:p>
-    <w:p>
-      <w:pPr>
-        <w:rPr>
-          <w:rFonts w:hint="eastAsia"/>
-        </w:rPr>
-      </w:pPr>
+      <w:r>
+        <w:rPr>
+          <w:rFonts w:hint="eastAsia"/>
+        </w:rPr>
+        <w:t>建構</w:t>
+      </w:r>
+      <w:r>
+        <w:rPr>
+          <w:rFonts w:hint="eastAsia"/>
+        </w:rPr>
+        <w:t xml:space="preserve"> </w:t>
+      </w:r>
+      <w:proofErr w:type="spellStart"/>
+      <w:r>
+        <w:rPr>
+          <w:rFonts w:hint="eastAsia"/>
+        </w:rPr>
+        <w:t>aGradeSystem</w:t>
+      </w:r>
+      <w:proofErr w:type="spellEnd"/>
+    </w:p>
+    <w:p>
+      <w:proofErr w:type="spellStart"/>
       <w:proofErr w:type="gramStart"/>
       <w:r>
+        <w:t>checkID</w:t>
+      </w:r>
+      <w:proofErr w:type="spellEnd"/>
+      <w:r>
+        <w:t>(</w:t>
+      </w:r>
+      <w:proofErr w:type="spellStart"/>
+      <w:proofErr w:type="gramEnd"/>
+      <w:r>
+        <w:t>int</w:t>
+      </w:r>
+      <w:proofErr w:type="spellEnd"/>
+      <w:r>
+        <w:t xml:space="preserve"> ID)</w:t>
+      </w:r>
+    </w:p>
+    <w:p>
+      <w:proofErr w:type="spellStart"/>
+      <w:proofErr w:type="gramStart"/>
+      <w:r>
+        <w:t>promptCommand</w:t>
+      </w:r>
+      <w:proofErr w:type="spellEnd"/>
+      <w:r>
+        <w:t>()</w:t>
+      </w:r>
+      <w:proofErr w:type="gramEnd"/>
+    </w:p>
+    <w:p>
+      <w:proofErr w:type="spellStart"/>
+      <w:proofErr w:type="gramStart"/>
+      <w:r>
+        <w:t>printCommand</w:t>
+      </w:r>
+      <w:proofErr w:type="spellEnd"/>
+      <w:r>
+        <w:t>()</w:t>
+      </w:r>
+      <w:proofErr w:type="gramEnd"/>
+    </w:p>
+    <w:p>
+      <w:proofErr w:type="spellStart"/>
+      <w:proofErr w:type="gramStart"/>
+      <w:r>
+        <w:t>promptID</w:t>
+      </w:r>
+      <w:proofErr w:type="spellEnd"/>
+      <w:r>
+        <w:t>()</w:t>
+      </w:r>
+      <w:proofErr w:type="gramEnd"/>
+    </w:p>
+    <w:p>
+      <w:proofErr w:type="spellStart"/>
+      <w:proofErr w:type="gramStart"/>
+      <w:r>
+        <w:t>showFinishMsg</w:t>
+      </w:r>
+      <w:proofErr w:type="spellEnd"/>
+      <w:r>
+        <w:t>()</w:t>
+      </w:r>
+      <w:proofErr w:type="gramEnd"/>
+    </w:p>
+    <w:p>
+      <w:proofErr w:type="spellStart"/>
+      <w:proofErr w:type="gramStart"/>
+      <w:r>
+        <w:t>showWelcomeMsg</w:t>
+      </w:r>
+      <w:proofErr w:type="spellEnd"/>
+      <w:r>
+        <w:t>()</w:t>
+      </w:r>
+      <w:proofErr w:type="gramEnd"/>
+    </w:p>
+    <w:p/>
+    <w:p>
+      <w:r>
+        <w:rPr>
+          <w:rFonts w:hint="eastAsia"/>
+        </w:rPr>
+        <w:t>************************************************************************ */</w:t>
+      </w:r>
+    </w:p>
+    <w:p>
+      <w:proofErr w:type="gramStart"/>
+      <w:r>
         <w:rPr>
           <w:rFonts w:hint="eastAsia"/>
         </w:rPr>
@@ -1065,72 +1263,59 @@
         <w:rPr>
           <w:rFonts w:hint="eastAsia"/>
         </w:rPr>
-        <w:t xml:space="preserve"> class Main extends Object {</w:t>
-      </w:r>
-    </w:p>
-    <w:p>
-      <w:pPr>
-        <w:rPr>
-          <w:rFonts w:hint="eastAsia"/>
-        </w:rPr>
-      </w:pPr>
-    </w:p>
-    <w:p>
-      <w:pPr>
-        <w:rPr>
-          <w:rFonts w:hint="eastAsia"/>
-        </w:rPr>
-      </w:pPr>
-      <w:proofErr w:type="gramStart"/>
-      <w:r>
-        <w:rPr>
-          <w:rFonts w:hint="eastAsia"/>
-        </w:rPr>
-        <w:t>public</w:t>
-      </w:r>
-      <w:proofErr w:type="gramEnd"/>
-      <w:r>
-        <w:rPr>
-          <w:rFonts w:hint="eastAsia"/>
-        </w:rPr>
-        <w:t xml:space="preserve"> static void </w:t>
-      </w:r>
-      <w:r>
-        <w:t>main</w:t>
-      </w:r>
-      <w:r>
-        <w:rPr>
-          <w:rFonts w:hint="eastAsia"/>
-        </w:rPr>
-        <w:t xml:space="preserve"> (String </w:t>
-      </w:r>
-      <w:proofErr w:type="spellStart"/>
-      <w:r>
-        <w:rPr>
-          <w:rFonts w:hint="eastAsia"/>
-        </w:rPr>
-        <w:t>args</w:t>
-      </w:r>
-      <w:proofErr w:type="spellEnd"/>
-      <w:r>
-        <w:rPr>
-          <w:rFonts w:hint="eastAsia"/>
-        </w:rPr>
-        <w:t xml:space="preserve">[]) </w:t>
-      </w:r>
-    </w:p>
-    <w:p>
-      <w:pPr>
-        <w:ind w:left="360"/>
-      </w:pPr>
-      <w:r>
-        <w:rPr>
-          <w:rFonts w:hint="eastAsia"/>
-        </w:rPr>
-        <w:t xml:space="preserve">  </w:t>
-      </w:r>
-      <w:r>
-        <w:t>call UI()</w:t>
+        <w:t xml:space="preserve"> class UI</w:t>
+      </w:r>
+    </w:p>
+    <w:p>
+      <w:r>
+        <w:rPr>
+          <w:rFonts w:hint="eastAsia"/>
+        </w:rPr>
+        <w:t>/** ----------------------------------------------------------------------------------------------------------</w:t>
+      </w:r>
+    </w:p>
+    <w:p>
+      <w:r>
+        <w:rPr>
+          <w:rFonts w:hint="eastAsia"/>
+        </w:rPr>
+        <w:t xml:space="preserve">UI() </w:t>
+      </w:r>
+      <w:r>
+        <w:rPr>
+          <w:rFonts w:hint="eastAsia"/>
+        </w:rPr>
+        <w:t>建構子</w:t>
+      </w:r>
+    </w:p>
+    <w:p>
+      <w:r>
+        <w:rPr>
+          <w:rFonts w:hint="eastAsia"/>
+        </w:rPr>
+        <w:t>-------------------------------------------------------------------------------------------------------------- */</w:t>
+      </w:r>
+    </w:p>
+    <w:p>
+      <w:r>
+        <w:rPr>
+          <w:rFonts w:hint="eastAsia"/>
+        </w:rPr>
+        <w:t xml:space="preserve">1.call </w:t>
+      </w:r>
+      <w:proofErr w:type="spellStart"/>
+      <w:r>
+        <w:rPr>
+          <w:rFonts w:hint="eastAsia"/>
+        </w:rPr>
+        <w:t>GradeSystems</w:t>
+      </w:r>
+      <w:proofErr w:type="spellEnd"/>
+      <w:r>
+        <w:rPr>
+          <w:rFonts w:hint="eastAsia"/>
+        </w:rPr>
+        <w:t>() to</w:t>
       </w:r>
       <w:r>
         <w:rPr>
@@ -1142,102 +1327,8 @@
         <w:rPr>
           <w:rFonts w:hint="eastAsia"/>
         </w:rPr>
-        <w:t>UI</w:t>
-      </w:r>
-    </w:p>
-    <w:p>
-      <w:pPr>
-        <w:rPr>
-          <w:rFonts w:hint="eastAsia"/>
-        </w:rPr>
-      </w:pPr>
-      <w:proofErr w:type="gramStart"/>
-      <w:r>
-        <w:t>end</w:t>
-      </w:r>
-      <w:proofErr w:type="gramEnd"/>
-      <w:r>
         <w:t xml:space="preserve"> </w:t>
       </w:r>
-      <w:r>
-        <w:rPr>
-          <w:rFonts w:hint="eastAsia"/>
-        </w:rPr>
-        <w:t>class Main</w:t>
-      </w:r>
-    </w:p>
-    <w:p>
-      <w:pPr>
-        <w:rPr>
-          <w:rFonts w:hint="eastAsia"/>
-        </w:rPr>
-      </w:pPr>
-    </w:p>
-    <w:p>
-      <w:pPr>
-        <w:rPr>
-          <w:rFonts w:hint="eastAsia"/>
-        </w:rPr>
-      </w:pPr>
-      <w:r>
-        <w:rPr>
-          <w:rFonts w:hint="eastAsia"/>
-        </w:rPr>
-        <w:t>/** ***********************************************************************</w:t>
-      </w:r>
-    </w:p>
-    <w:p>
-      <w:pPr>
-        <w:rPr>
-          <w:rFonts w:hint="eastAsia"/>
-        </w:rPr>
-      </w:pPr>
-      <w:proofErr w:type="gramStart"/>
-      <w:r>
-        <w:rPr>
-          <w:rFonts w:hint="eastAsia"/>
-        </w:rPr>
-        <w:t>class</w:t>
-      </w:r>
-      <w:proofErr w:type="gramEnd"/>
-      <w:r>
-        <w:rPr>
-          <w:rFonts w:hint="eastAsia"/>
-        </w:rPr>
-        <w:t xml:space="preserve"> UI (user interface) </w:t>
-      </w:r>
-    </w:p>
-    <w:p>
-      <w:r>
-        <w:rPr>
-          <w:rFonts w:hint="eastAsia"/>
-        </w:rPr>
-        <w:t xml:space="preserve">UI() </w:t>
-      </w:r>
-      <w:r>
-        <w:rPr>
-          <w:rFonts w:hint="eastAsia"/>
-        </w:rPr>
-        <w:t>建構子</w:t>
-      </w:r>
-      <w:r>
-        <w:rPr>
-          <w:rFonts w:hint="eastAsia"/>
-        </w:rPr>
-        <w:t xml:space="preserve"> </w:t>
-      </w:r>
-      <w:r>
-        <w:rPr>
-          <w:rFonts w:hint="eastAsia"/>
-        </w:rPr>
-        <w:t>建構</w:t>
-      </w:r>
-      <w:r>
-        <w:rPr>
-          <w:rFonts w:hint="eastAsia"/>
-        </w:rPr>
-        <w:t xml:space="preserve"> </w:t>
-      </w:r>
       <w:proofErr w:type="spellStart"/>
       <w:r>
         <w:rPr>
@@ -1247,227 +1338,8 @@
       </w:r>
       <w:proofErr w:type="spellEnd"/>
     </w:p>
-    <w:p>
-      <w:proofErr w:type="spellStart"/>
-      <w:proofErr w:type="gramStart"/>
-      <w:r>
-        <w:t>checkID</w:t>
-      </w:r>
-      <w:proofErr w:type="spellEnd"/>
-      <w:r>
-        <w:t>(</w:t>
-      </w:r>
-      <w:proofErr w:type="spellStart"/>
-      <w:proofErr w:type="gramEnd"/>
-      <w:r>
-        <w:t>int</w:t>
-      </w:r>
-      <w:proofErr w:type="spellEnd"/>
-      <w:r>
-        <w:t xml:space="preserve"> ID)</w:t>
-      </w:r>
-    </w:p>
-    <w:p>
-      <w:proofErr w:type="spellStart"/>
-      <w:proofErr w:type="gramStart"/>
-      <w:r>
-        <w:t>promptCommand</w:t>
-      </w:r>
-      <w:proofErr w:type="spellEnd"/>
-      <w:r>
-        <w:t>()</w:t>
-      </w:r>
-      <w:proofErr w:type="gramEnd"/>
-    </w:p>
-    <w:p>
-      <w:proofErr w:type="spellStart"/>
-      <w:proofErr w:type="gramStart"/>
-      <w:r>
-        <w:t>printCommand</w:t>
-      </w:r>
-      <w:proofErr w:type="spellEnd"/>
-      <w:r>
-        <w:t>()</w:t>
-      </w:r>
-      <w:proofErr w:type="gramEnd"/>
-    </w:p>
-    <w:p>
-      <w:proofErr w:type="spellStart"/>
-      <w:proofErr w:type="gramStart"/>
-      <w:r>
-        <w:t>promptID</w:t>
-      </w:r>
-      <w:proofErr w:type="spellEnd"/>
-      <w:r>
-        <w:t>()</w:t>
-      </w:r>
-      <w:proofErr w:type="gramEnd"/>
-    </w:p>
-    <w:p>
-      <w:proofErr w:type="spellStart"/>
-      <w:proofErr w:type="gramStart"/>
-      <w:r>
-        <w:t>showFinishMsg</w:t>
-      </w:r>
-      <w:proofErr w:type="spellEnd"/>
-      <w:r>
-        <w:t>()</w:t>
-      </w:r>
-      <w:proofErr w:type="gramEnd"/>
-    </w:p>
-    <w:p>
-      <w:proofErr w:type="spellStart"/>
-      <w:proofErr w:type="gramStart"/>
-      <w:r>
-        <w:t>showWelcomeMsg</w:t>
-      </w:r>
-      <w:proofErr w:type="spellEnd"/>
-      <w:r>
-        <w:t>()</w:t>
-      </w:r>
-      <w:proofErr w:type="gramEnd"/>
-    </w:p>
-    <w:p>
-      <w:pPr>
-        <w:rPr>
-          <w:rFonts w:hint="eastAsia"/>
-        </w:rPr>
-      </w:pPr>
-    </w:p>
-    <w:p>
-      <w:pPr>
-        <w:rPr>
-          <w:rFonts w:hint="eastAsia"/>
-        </w:rPr>
-      </w:pPr>
-      <w:r>
-        <w:rPr>
-          <w:rFonts w:hint="eastAsia"/>
-        </w:rPr>
-        <w:t>************************************************************************ */</w:t>
-      </w:r>
-    </w:p>
-    <w:p>
-      <w:pPr>
-        <w:rPr>
-          <w:rFonts w:hint="eastAsia"/>
-        </w:rPr>
-      </w:pPr>
-      <w:proofErr w:type="gramStart"/>
-      <w:r>
-        <w:rPr>
-          <w:rFonts w:hint="eastAsia"/>
-        </w:rPr>
-        <w:t>public</w:t>
-      </w:r>
-      <w:proofErr w:type="gramEnd"/>
-      <w:r>
-        <w:rPr>
-          <w:rFonts w:hint="eastAsia"/>
-        </w:rPr>
-        <w:t xml:space="preserve"> class UI</w:t>
-      </w:r>
-    </w:p>
-    <w:p>
-      <w:pPr>
-        <w:rPr>
-          <w:rFonts w:hint="eastAsia"/>
-        </w:rPr>
-      </w:pPr>
-      <w:r>
-        <w:rPr>
-          <w:rFonts w:hint="eastAsia"/>
-        </w:rPr>
-        <w:t>/** ----------------------------------------------------------------------------------------------------------</w:t>
-      </w:r>
-    </w:p>
-    <w:p>
-      <w:r>
-        <w:rPr>
-          <w:rFonts w:hint="eastAsia"/>
-        </w:rPr>
-        <w:t xml:space="preserve">UI() </w:t>
-      </w:r>
-      <w:r>
-        <w:rPr>
-          <w:rFonts w:hint="eastAsia"/>
-        </w:rPr>
-        <w:t>建構子</w:t>
-      </w:r>
-    </w:p>
-    <w:p>
-      <w:pPr>
-        <w:rPr>
-          <w:rFonts w:hint="eastAsia"/>
-        </w:rPr>
-      </w:pPr>
-      <w:r>
-        <w:rPr>
-          <w:rFonts w:hint="eastAsia"/>
-        </w:rPr>
-        <w:t>-------------------------------------------------------------------------------------------------------------- */</w:t>
-      </w:r>
-    </w:p>
-    <w:p>
-      <w:pPr>
-        <w:rPr>
-          <w:rFonts w:hint="eastAsia"/>
-        </w:rPr>
-      </w:pPr>
-      <w:r>
-        <w:rPr>
-          <w:rFonts w:hint="eastAsia"/>
-        </w:rPr>
-        <w:t xml:space="preserve">1.call </w:t>
-      </w:r>
-      <w:proofErr w:type="spellStart"/>
-      <w:r>
-        <w:rPr>
-          <w:rFonts w:hint="eastAsia"/>
-        </w:rPr>
-        <w:t>GradeSystems</w:t>
-      </w:r>
-      <w:proofErr w:type="spellEnd"/>
-      <w:r>
-        <w:rPr>
-          <w:rFonts w:hint="eastAsia"/>
-        </w:rPr>
-        <w:t>() to</w:t>
-      </w:r>
-      <w:r>
-        <w:rPr>
-          <w:rFonts w:hint="eastAsia"/>
-        </w:rPr>
-        <w:t>建構</w:t>
-      </w:r>
-      <w:r>
-        <w:rPr>
-          <w:rFonts w:hint="eastAsia"/>
-        </w:rPr>
-        <w:t xml:space="preserve"> </w:t>
-      </w:r>
-      <w:proofErr w:type="spellStart"/>
-      <w:r>
-        <w:rPr>
-          <w:rFonts w:hint="eastAsia"/>
-        </w:rPr>
-        <w:t>aGradeSystem</w:t>
-      </w:r>
-      <w:proofErr w:type="spellEnd"/>
-    </w:p>
-    <w:p>
-      <w:pPr>
-        <w:rPr>
-          <w:rFonts w:hint="eastAsia"/>
-        </w:rPr>
-      </w:pPr>
-    </w:p>
-    <w:p>
-      <w:pPr>
-        <w:rPr>
-          <w:rFonts w:hint="eastAsia"/>
-        </w:rPr>
-      </w:pPr>
+    <w:p/>
+    <w:p>
       <w:proofErr w:type="gramStart"/>
       <w:r>
         <w:rPr>
@@ -1595,11 +1467,6 @@
       </w:r>
     </w:p>
     <w:p>
-      <w:pPr>
-        <w:rPr>
-          <w:rFonts w:hint="eastAsia"/>
-        </w:rPr>
-      </w:pPr>
       <w:r>
         <w:tab/>
         <w:t>3.</w:t>
@@ -1632,11 +1499,6 @@
       </w:r>
     </w:p>
     <w:p>
-      <w:pPr>
-        <w:rPr>
-          <w:rFonts w:hint="eastAsia"/>
-        </w:rPr>
-      </w:pPr>
       <w:r>
         <w:rPr>
           <w:rFonts w:hint="eastAsia"/>
@@ -1646,29 +1508,50 @@
     </w:p>
     <w:p>
       <w:pPr>
+        <w:rPr>
+          <w:rFonts w:cs="Courier New"/>
+          <w:color w:val="000000"/>
+          <w:kern w:val="0"/>
+          <w:szCs w:val="24"/>
+        </w:rPr>
+      </w:pPr>
+      <w:proofErr w:type="spellStart"/>
+      <w:proofErr w:type="gramStart"/>
+      <w:r>
+        <w:rPr>
+          <w:rFonts w:hint="eastAsia"/>
+        </w:rPr>
+        <w:t>checkID</w:t>
+      </w:r>
+      <w:proofErr w:type="spellEnd"/>
+      <w:proofErr w:type="gramEnd"/>
+      <w:r>
+        <w:rPr>
+          <w:rFonts w:hint="eastAsia"/>
+        </w:rPr>
+        <w:t xml:space="preserve"> (ID) </w:t>
+      </w:r>
+      <w:r>
         <w:rPr>
           <w:rFonts w:cs="Courier New" w:hint="eastAsia"/>
           <w:color w:val="000000"/>
           <w:kern w:val="0"/>
           <w:szCs w:val="24"/>
         </w:rPr>
-      </w:pPr>
-      <w:proofErr w:type="spellStart"/>
+        <w:t>return Boolean</w:t>
+      </w:r>
+    </w:p>
+    <w:p>
+      <w:pPr>
+        <w:ind w:firstLine="480"/>
+        <w:rPr>
+          <w:rFonts w:cs="Courier New"/>
+          <w:color w:val="000000"/>
+          <w:kern w:val="0"/>
+          <w:szCs w:val="24"/>
+        </w:rPr>
+      </w:pPr>
       <w:proofErr w:type="gramStart"/>
-      <w:r>
-        <w:rPr>
-          <w:rFonts w:hint="eastAsia"/>
-        </w:rPr>
-        <w:t>checkID</w:t>
-      </w:r>
-      <w:proofErr w:type="spellEnd"/>
-      <w:proofErr w:type="gramEnd"/>
-      <w:r>
-        <w:rPr>
-          <w:rFonts w:hint="eastAsia"/>
-        </w:rPr>
-        <w:t xml:space="preserve"> (ID) </w:t>
-      </w:r>
       <w:r>
         <w:rPr>
           <w:rFonts w:cs="Courier New" w:hint="eastAsia"/>
@@ -1676,20 +1559,29 @@
           <w:kern w:val="0"/>
           <w:szCs w:val="24"/>
         </w:rPr>
-        <w:t>return Boolean</w:t>
-      </w:r>
-    </w:p>
-    <w:p>
-      <w:pPr>
-        <w:ind w:firstLine="480"/>
+        <w:t>parameter</w:t>
+      </w:r>
+      <w:proofErr w:type="gramEnd"/>
+      <w:r>
         <w:rPr>
           <w:rFonts w:cs="Courier New" w:hint="eastAsia"/>
           <w:color w:val="000000"/>
           <w:kern w:val="0"/>
           <w:szCs w:val="24"/>
         </w:rPr>
-      </w:pPr>
-      <w:proofErr w:type="gramStart"/>
+        <w:t>: ID   a user ID  ex: 123456789</w:t>
+      </w:r>
+    </w:p>
+    <w:p>
+      <w:pPr>
+        <w:ind w:firstLine="480"/>
+        <w:rPr>
+          <w:rFonts w:cs="Courier New"/>
+          <w:color w:val="000000"/>
+          <w:kern w:val="0"/>
+          <w:szCs w:val="24"/>
+        </w:rPr>
+      </w:pPr>
       <w:r>
         <w:rPr>
           <w:rFonts w:cs="Courier New" w:hint="eastAsia"/>
@@ -1697,9 +1589,9 @@
           <w:kern w:val="0"/>
           <w:szCs w:val="24"/>
         </w:rPr>
-        <w:t>parameter</w:t>
-      </w:r>
-      <w:proofErr w:type="gramEnd"/>
+        <w:t xml:space="preserve">time:     O(n)  n is  </w:t>
+      </w:r>
+      <w:proofErr w:type="spellStart"/>
       <w:r>
         <w:rPr>
           <w:rFonts w:cs="Courier New" w:hint="eastAsia"/>
@@ -1707,19 +1599,18 @@
           <w:kern w:val="0"/>
           <w:szCs w:val="24"/>
         </w:rPr>
-        <w:t>: ID   a user ID  ex: 123456789</w:t>
-      </w:r>
-    </w:p>
-    <w:p>
-      <w:pPr>
-        <w:ind w:firstLine="480"/>
+        <w:t>aGradeSystem</w:t>
+      </w:r>
+      <w:proofErr w:type="spellEnd"/>
+      <w:r>
         <w:rPr>
           <w:rFonts w:cs="Courier New" w:hint="eastAsia"/>
           <w:color w:val="000000"/>
           <w:kern w:val="0"/>
           <w:szCs w:val="24"/>
         </w:rPr>
-      </w:pPr>
+        <w:t xml:space="preserve"> </w:t>
+      </w:r>
       <w:r>
         <w:rPr>
           <w:rFonts w:cs="Courier New" w:hint="eastAsia"/>
@@ -1727,44 +1618,10 @@
           <w:kern w:val="0"/>
           <w:szCs w:val="24"/>
         </w:rPr>
-        <w:t xml:space="preserve">time:     O(n)  n is  </w:t>
-      </w:r>
-      <w:proofErr w:type="spellStart"/>
-      <w:r>
-        <w:rPr>
-          <w:rFonts w:cs="Courier New" w:hint="eastAsia"/>
-          <w:color w:val="000000"/>
-          <w:kern w:val="0"/>
-          <w:szCs w:val="24"/>
-        </w:rPr>
-        <w:t>aGradeSystem</w:t>
-      </w:r>
-      <w:proofErr w:type="spellEnd"/>
-      <w:r>
-        <w:rPr>
-          <w:rFonts w:cs="Courier New" w:hint="eastAsia"/>
-          <w:color w:val="000000"/>
-          <w:kern w:val="0"/>
-          <w:szCs w:val="24"/>
-        </w:rPr>
-        <w:t xml:space="preserve"> </w:t>
-      </w:r>
-      <w:r>
-        <w:rPr>
-          <w:rFonts w:cs="Courier New" w:hint="eastAsia"/>
-          <w:color w:val="000000"/>
-          <w:kern w:val="0"/>
-          <w:szCs w:val="24"/>
-        </w:rPr>
         <w:t>內全班人數</w:t>
       </w:r>
     </w:p>
     <w:p>
-      <w:pPr>
-        <w:rPr>
-          <w:rFonts w:hint="eastAsia"/>
-        </w:rPr>
-      </w:pPr>
       <w:r>
         <w:rPr>
           <w:rFonts w:hint="eastAsia"/>
@@ -1882,9 +1739,6 @@
           <w:ilvl w:val="0"/>
           <w:numId w:val="4"/>
         </w:numPr>
-        <w:rPr>
-          <w:rFonts w:hint="eastAsia"/>
-        </w:rPr>
       </w:pPr>
       <w:r>
         <w:t>If yes, return true</w:t>
@@ -1939,11 +1793,6 @@
       </w:r>
     </w:p>
     <w:p>
-      <w:pPr>
-        <w:rPr>
-          <w:rFonts w:hint="eastAsia"/>
-        </w:rPr>
-      </w:pPr>
       <w:r>
         <w:rPr>
           <w:rFonts w:hint="eastAsia"/>
@@ -1954,7 +1803,7 @@
     <w:p>
       <w:pPr>
         <w:rPr>
-          <w:rFonts w:cs="Calibri" w:hint="eastAsia"/>
+          <w:rFonts w:cs="Calibri"/>
           <w:color w:val="000000"/>
           <w:kern w:val="0"/>
           <w:szCs w:val="24"/>
@@ -2213,11 +2062,6 @@
       </w:r>
     </w:p>
     <w:p>
-      <w:pPr>
-        <w:rPr>
-          <w:rFonts w:hint="eastAsia"/>
-        </w:rPr>
-      </w:pPr>
       <w:r>
         <w:rPr>
           <w:rFonts w:hint="eastAsia"/>
@@ -2228,7 +2072,7 @@
     <w:p>
       <w:pPr>
         <w:rPr>
-          <w:rFonts w:cs="Calibri" w:hint="eastAsia"/>
+          <w:rFonts w:cs="Calibri"/>
           <w:color w:val="000000"/>
           <w:kern w:val="0"/>
           <w:szCs w:val="24"/>
@@ -2275,9 +2119,6 @@
           <w:numId w:val="9"/>
         </w:numPr>
         <w:ind w:leftChars="0"/>
-        <w:rPr>
-          <w:rFonts w:hint="eastAsia"/>
-        </w:rPr>
       </w:pPr>
       <w:r>
         <w:rPr>
@@ -2311,28 +2152,17 @@
       </w:r>
     </w:p>
     <w:p>
-      <w:pPr>
-        <w:rPr>
-          <w:rFonts w:hint="eastAsia"/>
-        </w:rPr>
-      </w:pPr>
-      <w:r>
-        <w:rPr>
-          <w:rFonts w:hint="eastAsia"/>
-        </w:rPr>
-        <w:t>/**-----------------------------------------------------------------------------</w:t>
-      </w:r>
-      <w:r>
-        <w:rPr>
-          <w:rFonts w:hint="eastAsia"/>
-        </w:rPr>
-        <w:t>-------------------------------</w:t>
-      </w:r>
-    </w:p>
-    <w:p>
-      <w:pPr>
-        <w:rPr>
-          <w:rFonts w:cs="Calibri" w:hint="eastAsia"/>
+      <w:r>
+        <w:rPr>
+          <w:rFonts w:hint="eastAsia"/>
+        </w:rPr>
+        <w:t>/**------------------------------------------------------------------------------------------------------------</w:t>
+      </w:r>
+    </w:p>
+    <w:p>
+      <w:pPr>
+        <w:rPr>
+          <w:rFonts w:cs="Calibri"/>
           <w:color w:val="000000"/>
           <w:kern w:val="0"/>
           <w:szCs w:val="24"/>
@@ -2390,9 +2220,6 @@
           <w:numId w:val="10"/>
         </w:numPr>
         <w:ind w:leftChars="0"/>
-        <w:rPr>
-          <w:rFonts w:hint="eastAsia"/>
-        </w:rPr>
       </w:pPr>
       <w:r>
         <w:rPr>
@@ -2445,11 +2272,6 @@
       </w:r>
     </w:p>
     <w:p>
-      <w:pPr>
-        <w:rPr>
-          <w:rFonts w:hint="eastAsia"/>
-        </w:rPr>
-      </w:pPr>
       <w:r>
         <w:rPr>
           <w:rFonts w:hint="eastAsia"/>
@@ -2510,11 +2332,6 @@
       </w:r>
     </w:p>
     <w:p>
-      <w:pPr>
-        <w:rPr>
-          <w:rFonts w:hint="eastAsia"/>
-        </w:rPr>
-      </w:pPr>
       <w:r>
         <w:rPr>
           <w:rFonts w:hint="eastAsia"/>
@@ -2562,8 +2379,6 @@
         </w:numPr>
         <w:ind w:leftChars="0"/>
       </w:pPr>
-      <w:bookmarkStart w:id="0" w:name="_GoBack"/>
-      <w:bookmarkEnd w:id="0"/>
       <w:r>
         <w:rPr>
           <w:rFonts w:hint="eastAsia"/>
@@ -2571,30 +2386,16 @@
         <w:t>show</w:t>
       </w:r>
       <w:r>
-        <w:t xml:space="preserve"> </w:t>
-      </w:r>
-      <w:r>
-        <w:t>welcome</w:t>
-      </w:r>
-      <w:r>
-        <w:t xml:space="preserve"> msg.</w:t>
+        <w:t xml:space="preserve"> welcome msg.</w:t>
       </w:r>
     </w:p>
     <w:p>
       <w:pPr>
         <w:pStyle w:val="a3"/>
         <w:ind w:leftChars="0" w:left="360"/>
-        <w:rPr>
-          <w:rFonts w:hint="eastAsia"/>
-        </w:rPr>
-      </w:pPr>
-    </w:p>
-    <w:p>
-      <w:pPr>
-        <w:rPr>
-          <w:rFonts w:hint="eastAsia"/>
-        </w:rPr>
-      </w:pPr>
+      </w:pPr>
+    </w:p>
+    <w:p>
       <w:r>
         <w:rPr>
           <w:rFonts w:hint="eastAsia"/>
@@ -2603,11 +2404,6 @@
       </w:r>
     </w:p>
     <w:p>
-      <w:pPr>
-        <w:rPr>
-          <w:rFonts w:hint="eastAsia"/>
-        </w:rPr>
-      </w:pPr>
       <w:r>
         <w:rPr>
           <w:rFonts w:hint="eastAsia"/>
@@ -2635,19 +2431,8 @@
         <w:t xml:space="preserve"> a list of student grades.</w:t>
       </w:r>
     </w:p>
-    <w:p>
-      <w:pPr>
-        <w:rPr>
-          <w:rFonts w:hint="eastAsia"/>
-        </w:rPr>
-      </w:pPr>
-    </w:p>
-    <w:p>
-      <w:pPr>
-        <w:rPr>
-          <w:rFonts w:hint="eastAsia"/>
-        </w:rPr>
-      </w:pPr>
+    <w:p/>
+    <w:p>
       <w:proofErr w:type="spellStart"/>
       <w:r>
         <w:rPr>
@@ -2698,11 +2483,6 @@
       </w:r>
     </w:p>
     <w:p>
-      <w:pPr>
-        <w:rPr>
-          <w:rFonts w:hint="eastAsia"/>
-        </w:rPr>
-      </w:pPr>
       <w:proofErr w:type="spellStart"/>
       <w:r>
         <w:rPr>
@@ -2893,19 +2673,8 @@
       </w:r>
       <w:proofErr w:type="gramEnd"/>
     </w:p>
-    <w:p>
-      <w:pPr>
-        <w:rPr>
-          <w:rFonts w:hint="eastAsia"/>
-        </w:rPr>
-      </w:pPr>
-    </w:p>
-    <w:p>
-      <w:pPr>
-        <w:rPr>
-          <w:rFonts w:hint="eastAsia"/>
-        </w:rPr>
-      </w:pPr>
+    <w:p/>
+    <w:p>
       <w:r>
         <w:rPr>
           <w:rFonts w:hint="eastAsia"/>
@@ -2914,11 +2683,6 @@
       </w:r>
     </w:p>
     <w:p>
-      <w:pPr>
-        <w:rPr>
-          <w:rFonts w:hint="eastAsia"/>
-        </w:rPr>
-      </w:pPr>
       <w:proofErr w:type="gramStart"/>
       <w:r>
         <w:rPr>
@@ -2948,9 +2712,6 @@
     <w:p>
       <w:pPr>
         <w:ind w:firstLineChars="100" w:firstLine="240"/>
-        <w:rPr>
-          <w:rFonts w:hint="eastAsia"/>
-        </w:rPr>
       </w:pPr>
       <w:r>
         <w:rPr>
@@ -3011,11 +2772,6 @@
       </w:r>
     </w:p>
     <w:p>
-      <w:pPr>
-        <w:rPr>
-          <w:rFonts w:hint="eastAsia"/>
-        </w:rPr>
-      </w:pPr>
       <w:r>
         <w:rPr>
           <w:rFonts w:hint="eastAsia"/>
@@ -3051,11 +2807,6 @@
       </w:r>
     </w:p>
     <w:p>
-      <w:pPr>
-        <w:rPr>
-          <w:rFonts w:hint="eastAsia"/>
-        </w:rPr>
-      </w:pPr>
       <w:r>
         <w:rPr>
           <w:rFonts w:hint="eastAsia"/>
@@ -3162,11 +2913,6 @@
       </w:r>
     </w:p>
     <w:p>
-      <w:pPr>
-        <w:rPr>
-          <w:rFonts w:hint="eastAsia"/>
-        </w:rPr>
-      </w:pPr>
       <w:r>
         <w:rPr>
           <w:rFonts w:hint="eastAsia"/>
@@ -3307,29 +3053,12 @@
         <w:gridCol w:w="630"/>
       </w:tblGrid>
       <w:tr>
-        <w:tblPrEx>
-          <w:tblCellMar>
-            <w:top w:w="0" w:type="dxa"/>
-            <w:bottom w:w="0" w:type="dxa"/>
-          </w:tblCellMar>
-        </w:tblPrEx>
         <w:tc>
           <w:tcPr>
             <w:tcW w:w="480" w:type="dxa"/>
           </w:tcPr>
+          <w:p/>
           <w:p>
-            <w:pPr>
-              <w:rPr>
-                <w:rFonts w:hint="eastAsia"/>
-              </w:rPr>
-            </w:pPr>
-          </w:p>
-          <w:p>
-            <w:pPr>
-              <w:rPr>
-                <w:rFonts w:hint="eastAsia"/>
-              </w:rPr>
-            </w:pPr>
             <w:r>
               <w:rPr>
                 <w:noProof/>
@@ -3411,11 +3140,6 @@
             </w:r>
           </w:p>
           <w:p>
-            <w:pPr>
-              <w:rPr>
-                <w:rFonts w:hint="eastAsia"/>
-              </w:rPr>
-            </w:pPr>
             <w:r>
               <w:rPr>
                 <w:noProof/>
@@ -3497,20 +3221,11 @@
           <w:tcPr>
             <w:tcW w:w="1980" w:type="dxa"/>
           </w:tcPr>
-          <w:p>
-            <w:pPr>
-              <w:rPr>
-                <w:rFonts w:hint="eastAsia"/>
-              </w:rPr>
-            </w:pPr>
-          </w:p>
+          <w:p/>
           <w:p>
             <w:pPr>
               <w:ind w:firstLineChars="150" w:firstLine="360"/>
               <w:jc w:val="center"/>
-              <w:rPr>
-                <w:rFonts w:hint="eastAsia"/>
-              </w:rPr>
             </w:pPr>
             <w:r>
               <w:rPr>
@@ -3525,11 +3240,6 @@
             <w:tcW w:w="630" w:type="dxa"/>
           </w:tcPr>
           <w:p>
-            <w:pPr>
-              <w:rPr>
-                <w:rFonts w:hint="eastAsia"/>
-              </w:rPr>
-            </w:pPr>
             <w:r>
               <w:rPr>
                 <w:noProof/>
@@ -3689,9 +3399,6 @@
         <w:tabs>
           <w:tab w:val="left" w:pos="5280"/>
         </w:tabs>
-        <w:rPr>
-          <w:rFonts w:hint="eastAsia"/>
-        </w:rPr>
       </w:pPr>
       <w:r>
         <w:rPr>
@@ -3949,36 +3656,13 @@
         <w:gridCol w:w="630"/>
       </w:tblGrid>
       <w:tr>
-        <w:tblPrEx>
-          <w:tblCellMar>
-            <w:top w:w="0" w:type="dxa"/>
-            <w:bottom w:w="0" w:type="dxa"/>
-          </w:tblCellMar>
-        </w:tblPrEx>
         <w:tc>
           <w:tcPr>
             <w:tcW w:w="480" w:type="dxa"/>
           </w:tcPr>
+          <w:p/>
+          <w:p/>
           <w:p>
-            <w:pPr>
-              <w:rPr>
-                <w:rFonts w:hint="eastAsia"/>
-              </w:rPr>
-            </w:pPr>
-          </w:p>
-          <w:p>
-            <w:pPr>
-              <w:rPr>
-                <w:rFonts w:hint="eastAsia"/>
-              </w:rPr>
-            </w:pPr>
-          </w:p>
-          <w:p>
-            <w:pPr>
-              <w:rPr>
-                <w:rFonts w:hint="eastAsia"/>
-              </w:rPr>
-            </w:pPr>
             <w:r>
               <w:rPr>
                 <w:noProof/>
@@ -4065,7 +3749,7 @@
             <w:pPr>
               <w:jc w:val="center"/>
               <w:rPr>
-                <w:rFonts w:cs="Calibri" w:hint="eastAsia"/>
+                <w:rFonts w:cs="Calibri"/>
                 <w:kern w:val="0"/>
                 <w:sz w:val="22"/>
               </w:rPr>
@@ -4116,22 +3800,11 @@
           <w:tcPr>
             <w:tcW w:w="630" w:type="dxa"/>
           </w:tcPr>
-          <w:p>
-            <w:pPr>
-              <w:rPr>
-                <w:rFonts w:hint="eastAsia"/>
-              </w:rPr>
-            </w:pPr>
-          </w:p>
+          <w:p/>
         </w:tc>
       </w:tr>
     </w:tbl>
     <w:p>
-      <w:pPr>
-        <w:rPr>
-          <w:rFonts w:hint="eastAsia"/>
-        </w:rPr>
-      </w:pPr>
       <w:r>
         <w:rPr>
           <w:noProof/>
@@ -4388,37 +4061,13 @@
         <w:gridCol w:w="630"/>
       </w:tblGrid>
       <w:tr>
-        <w:tblPrEx>
-          <w:tblCellMar>
-            <w:top w:w="0" w:type="dxa"/>
-            <w:bottom w:w="0" w:type="dxa"/>
-          </w:tblCellMar>
-        </w:tblPrEx>
         <w:tc>
           <w:tcPr>
             <w:tcW w:w="480" w:type="dxa"/>
           </w:tcPr>
-          <w:p>
-            <w:pPr>
-              <w:rPr>
-                <w:rFonts w:hint="eastAsia"/>
-              </w:rPr>
-            </w:pPr>
-          </w:p>
-          <w:p>
-            <w:pPr>
-              <w:rPr>
-                <w:rFonts w:hint="eastAsia"/>
-              </w:rPr>
-            </w:pPr>
-          </w:p>
-          <w:p>
-            <w:pPr>
-              <w:rPr>
-                <w:rFonts w:hint="eastAsia"/>
-              </w:rPr>
-            </w:pPr>
-          </w:p>
+          <w:p/>
+          <w:p/>
+          <w:p/>
         </w:tc>
         <w:tc>
           <w:tcPr>
@@ -4454,9 +4103,6 @@
           <w:p>
             <w:pPr>
               <w:jc w:val="center"/>
-              <w:rPr>
-                <w:rFonts w:hint="eastAsia"/>
-              </w:rPr>
             </w:pPr>
             <w:r>
               <w:rPr>
@@ -4511,23 +4157,12 @@
           <w:tcPr>
             <w:tcW w:w="630" w:type="dxa"/>
           </w:tcPr>
-          <w:p>
-            <w:pPr>
-              <w:rPr>
-                <w:rFonts w:hint="eastAsia"/>
-              </w:rPr>
-            </w:pPr>
-          </w:p>
+          <w:p/>
         </w:tc>
       </w:tr>
     </w:tbl>
     <w:p/>
     <w:p>
-      <w:pPr>
-        <w:rPr>
-          <w:rFonts w:hint="eastAsia"/>
-        </w:rPr>
-      </w:pPr>
       <w:r>
         <w:rPr>
           <w:rFonts w:hint="eastAsia"/>
@@ -4564,9 +4199,6 @@
     <w:p>
       <w:pPr>
         <w:ind w:firstLineChars="150" w:firstLine="360"/>
-        <w:rPr>
-          <w:rFonts w:hint="eastAsia"/>
-        </w:rPr>
       </w:pPr>
       <w:r>
         <w:rPr>
@@ -4598,9 +4230,188 @@
     <w:p>
       <w:pPr>
         <w:ind w:firstLineChars="150" w:firstLine="360"/>
-        <w:rPr>
-          <w:rFonts w:hint="eastAsia"/>
-        </w:rPr>
+      </w:pPr>
+      <w:r>
+        <w:rPr>
+          <w:rFonts w:hint="eastAsia"/>
+        </w:rPr>
+        <w:t xml:space="preserve">2. loop </w:t>
+      </w:r>
+      <w:proofErr w:type="spellStart"/>
+      <w:r>
+        <w:rPr>
+          <w:rFonts w:hint="eastAsia"/>
+        </w:rPr>
+        <w:t>aList</w:t>
+      </w:r>
+      <w:proofErr w:type="spellEnd"/>
+      <w:r>
+        <w:rPr>
+          <w:rFonts w:hint="eastAsia"/>
+        </w:rPr>
+        <w:t>計算</w:t>
+      </w:r>
+      <w:proofErr w:type="spellStart"/>
+      <w:r>
+        <w:rPr>
+          <w:rFonts w:hint="eastAsia"/>
+        </w:rPr>
+        <w:t>totalGrade</w:t>
+      </w:r>
+      <w:proofErr w:type="spellEnd"/>
+    </w:p>
+    <w:p>
+      <w:r>
+        <w:rPr>
+          <w:rFonts w:hint="eastAsia"/>
+        </w:rPr>
+        <w:t xml:space="preserve">public </w:t>
+      </w:r>
+      <w:proofErr w:type="spellStart"/>
+      <w:r>
+        <w:t>showGrade</w:t>
+      </w:r>
+      <w:proofErr w:type="spellEnd"/>
+      <w:r>
+        <w:t>(</w:t>
+      </w:r>
+      <w:r>
+        <w:rPr>
+          <w:rFonts w:hint="eastAsia"/>
+        </w:rPr>
+        <w:t>ID</w:t>
+      </w:r>
+      <w:r>
+        <w:t>)</w:t>
+      </w:r>
+      <w:r>
+        <w:rPr>
+          <w:rFonts w:hint="eastAsia"/>
+        </w:rPr>
+        <w:t xml:space="preserve"> </w:t>
+      </w:r>
+      <w:r>
+        <w:t xml:space="preserve">{ show </w:t>
+      </w:r>
+      <w:r>
+        <w:rPr>
+          <w:rFonts w:hint="eastAsia"/>
+        </w:rPr>
+        <w:t>這</w:t>
+      </w:r>
+      <w:r>
+        <w:rPr>
+          <w:rFonts w:hint="eastAsia"/>
+        </w:rPr>
+        <w:t xml:space="preserve"> ID </w:t>
+      </w:r>
+      <w:r>
+        <w:rPr>
+          <w:rFonts w:hint="eastAsia"/>
+        </w:rPr>
+        <w:t>的</w:t>
+      </w:r>
+      <w:r>
+        <w:rPr>
+          <w:rFonts w:hint="eastAsia"/>
+        </w:rPr>
+        <w:t xml:space="preserve"> g</w:t>
+      </w:r>
+      <w:r>
+        <w:t>rade }</w:t>
+      </w:r>
+    </w:p>
+    <w:p>
+      <w:proofErr w:type="gramStart"/>
+      <w:r>
+        <w:rPr>
+          <w:rFonts w:hint="eastAsia"/>
+        </w:rPr>
+        <w:t>public</w:t>
+      </w:r>
+      <w:proofErr w:type="gramEnd"/>
+      <w:r>
+        <w:rPr>
+          <w:rFonts w:hint="eastAsia"/>
+        </w:rPr>
+        <w:t xml:space="preserve"> </w:t>
+      </w:r>
+      <w:proofErr w:type="spellStart"/>
+      <w:r>
+        <w:t>showRank</w:t>
+      </w:r>
+      <w:proofErr w:type="spellEnd"/>
+      <w:r>
+        <w:t>(</w:t>
+      </w:r>
+      <w:r>
+        <w:rPr>
+          <w:rFonts w:hint="eastAsia"/>
+        </w:rPr>
+        <w:t>ID</w:t>
+      </w:r>
+      <w:r>
+        <w:t>)</w:t>
+      </w:r>
+      <w:r>
+        <w:rPr>
+          <w:rFonts w:hint="eastAsia"/>
+        </w:rPr>
+        <w:t xml:space="preserve"> </w:t>
+      </w:r>
+      <w:r>
+        <w:t xml:space="preserve"> </w:t>
+      </w:r>
+    </w:p>
+    <w:p>
+      <w:pPr>
+        <w:ind w:firstLine="480"/>
+      </w:pPr>
+      <w:r>
+        <w:rPr>
+          <w:rFonts w:hint="eastAsia"/>
+        </w:rPr>
+        <w:t xml:space="preserve">1. </w:t>
+      </w:r>
+      <w:r>
+        <w:rPr>
+          <w:rFonts w:hint="eastAsia"/>
+        </w:rPr>
+        <w:t>取得這</w:t>
+      </w:r>
+      <w:r>
+        <w:rPr>
+          <w:rFonts w:hint="eastAsia"/>
+        </w:rPr>
+        <w:t xml:space="preserve"> ID </w:t>
+      </w:r>
+      <w:r>
+        <w:rPr>
+          <w:rFonts w:hint="eastAsia"/>
+        </w:rPr>
+        <w:t>的</w:t>
+      </w:r>
+      <w:r>
+        <w:rPr>
+          <w:rFonts w:hint="eastAsia"/>
+        </w:rPr>
+        <w:t xml:space="preserve"> </w:t>
+      </w:r>
+      <w:proofErr w:type="spellStart"/>
+      <w:r>
+        <w:rPr>
+          <w:rFonts w:hint="eastAsia"/>
+        </w:rPr>
+        <w:t>theTotalG</w:t>
+      </w:r>
+      <w:r>
+        <w:t>rade</w:t>
+      </w:r>
+      <w:proofErr w:type="spellEnd"/>
+    </w:p>
+    <w:p>
+      <w:pPr>
+        <w:ind w:firstLine="480"/>
       </w:pPr>
       <w:r>
         <w:rPr>
@@ -4612,7 +4423,50 @@
         <w:rPr>
           <w:rFonts w:hint="eastAsia"/>
         </w:rPr>
-        <w:t xml:space="preserve">loop </w:t>
+        <w:t>令</w:t>
+      </w:r>
+      <w:r>
+        <w:t xml:space="preserve">rank </w:t>
+      </w:r>
+      <w:r>
+        <w:rPr>
+          <w:rFonts w:hint="eastAsia"/>
+        </w:rPr>
+        <w:t>為</w:t>
+      </w:r>
+      <w:r>
+        <w:t xml:space="preserve"> 1 </w:t>
+      </w:r>
+    </w:p>
+    <w:p>
+      <w:pPr>
+        <w:ind w:firstLine="480"/>
+      </w:pPr>
+      <w:r>
+        <w:rPr>
+          <w:rFonts w:hint="eastAsia"/>
+        </w:rPr>
+        <w:t>3. loop</w:t>
+      </w:r>
+      <w:r>
+        <w:rPr>
+          <w:rFonts w:hint="eastAsia"/>
+        </w:rPr>
+        <w:t xml:space="preserve"> </w:t>
+      </w:r>
+      <w:proofErr w:type="spellStart"/>
+      <w:r>
+        <w:rPr>
+          <w:rFonts w:hint="eastAsia"/>
+        </w:rPr>
+        <w:t>aGrade</w:t>
+      </w:r>
+      <w:proofErr w:type="spellEnd"/>
+      <w:r>
+        <w:rPr>
+          <w:rFonts w:hint="eastAsia"/>
+        </w:rPr>
+        <w:t xml:space="preserve"> in </w:t>
       </w:r>
       <w:proofErr w:type="spellStart"/>
       <w:r>
@@ -4623,122 +4477,245 @@
       </w:r>
       <w:proofErr w:type="spellEnd"/>
       <w:r>
-        <w:rPr>
-          <w:rFonts w:hint="eastAsia"/>
-        </w:rPr>
-        <w:t>計算</w:t>
-      </w:r>
-      <w:proofErr w:type="spellStart"/>
-      <w:r>
-        <w:rPr>
-          <w:rFonts w:hint="eastAsia"/>
-        </w:rPr>
-        <w:t>totalGrade</w:t>
-      </w:r>
-      <w:proofErr w:type="spellEnd"/>
-    </w:p>
-    <w:p>
-      <w:pPr>
-        <w:rPr>
-          <w:rFonts w:hint="eastAsia"/>
-        </w:rPr>
-      </w:pPr>
-      <w:r>
-        <w:rPr>
-          <w:rFonts w:hint="eastAsia"/>
-        </w:rPr>
-        <w:t xml:space="preserve">public </w:t>
-      </w:r>
-      <w:proofErr w:type="spellStart"/>
-      <w:r>
-        <w:t>showGrade</w:t>
-      </w:r>
-      <w:proofErr w:type="spellEnd"/>
-      <w:r>
-        <w:t>(</w:t>
-      </w:r>
-      <w:r>
-        <w:rPr>
-          <w:rFonts w:hint="eastAsia"/>
-        </w:rPr>
-        <w:t>ID</w:t>
-      </w:r>
-      <w:r>
-        <w:t>)</w:t>
-      </w:r>
+        <w:t xml:space="preserve"> if </w:t>
+      </w:r>
+      <w:proofErr w:type="spellStart"/>
+      <w:r>
+        <w:t>a</w:t>
+      </w:r>
+      <w:r>
+        <w:rPr>
+          <w:rFonts w:hint="eastAsia"/>
+        </w:rPr>
+        <w:t>TotalG</w:t>
+      </w:r>
+      <w:r>
+        <w:t>rade</w:t>
+      </w:r>
+      <w:proofErr w:type="spellEnd"/>
+      <w:r>
+        <w:t xml:space="preserve"> &gt; </w:t>
+      </w:r>
+      <w:proofErr w:type="spellStart"/>
+      <w:r>
+        <w:t>the</w:t>
+      </w:r>
+      <w:r>
+        <w:rPr>
+          <w:rFonts w:hint="eastAsia"/>
+        </w:rPr>
+        <w:t>TotalG</w:t>
+      </w:r>
+      <w:r>
+        <w:t>rade</w:t>
+      </w:r>
+      <w:proofErr w:type="spellEnd"/>
+      <w:r>
+        <w:rPr>
+          <w:rFonts w:hint="eastAsia"/>
+        </w:rPr>
+        <w:t xml:space="preserve"> then </w:t>
+      </w:r>
+      <w:r>
+        <w:t>rank</w:t>
+      </w:r>
+      <w:r>
+        <w:rPr>
+          <w:rFonts w:hint="eastAsia"/>
+        </w:rPr>
+        <w:t>加</w:t>
+      </w:r>
+      <w:r>
+        <w:rPr>
+          <w:rFonts w:hint="eastAsia"/>
+        </w:rPr>
+        <w:t>1(</w:t>
+      </w:r>
+      <w:r>
+        <w:rPr>
+          <w:rFonts w:hint="eastAsia"/>
+        </w:rPr>
+        <w:t>退</w:t>
+      </w:r>
+      <w:r>
+        <w:rPr>
+          <w:rFonts w:hint="eastAsia"/>
+        </w:rPr>
+        <w:t>1</w:t>
+      </w:r>
+      <w:r>
+        <w:rPr>
+          <w:rFonts w:hint="eastAsia"/>
+        </w:rPr>
+        <w:t>名</w:t>
+      </w:r>
+      <w:r>
+        <w:rPr>
+          <w:rFonts w:hint="eastAsia"/>
+        </w:rPr>
+        <w:t>) end loop</w:t>
+      </w:r>
+    </w:p>
+    <w:p>
+      <w:pPr>
+        <w:ind w:firstLineChars="200" w:firstLine="480"/>
+      </w:pPr>
+      <w:r>
+        <w:rPr>
+          <w:rFonts w:hint="eastAsia"/>
+        </w:rPr>
+        <w:t xml:space="preserve">4. </w:t>
+      </w:r>
+      <w:r>
+        <w:rPr>
+          <w:rFonts w:hint="eastAsia"/>
+        </w:rPr>
+        <w:t>印出</w:t>
+      </w:r>
+      <w:r>
+        <w:rPr>
+          <w:rFonts w:hint="eastAsia"/>
+        </w:rPr>
+        <w:t>Rank</w:t>
+      </w:r>
+    </w:p>
+    <w:p>
+      <w:proofErr w:type="gramStart"/>
+      <w:r>
+        <w:t>private</w:t>
+      </w:r>
+      <w:proofErr w:type="gramEnd"/>
       <w:r>
         <w:rPr>
           <w:rFonts w:hint="eastAsia"/>
         </w:rPr>
         <w:t xml:space="preserve"> </w:t>
       </w:r>
-      <w:r>
-        <w:t xml:space="preserve">{ show </w:t>
-      </w:r>
-      <w:r>
-        <w:rPr>
-          <w:rFonts w:hint="eastAsia"/>
-        </w:rPr>
-        <w:t>這</w:t>
-      </w:r>
-      <w:r>
-        <w:rPr>
-          <w:rFonts w:hint="eastAsia"/>
-        </w:rPr>
-        <w:t xml:space="preserve"> ID </w:t>
-      </w:r>
-      <w:r>
-        <w:rPr>
-          <w:rFonts w:hint="eastAsia"/>
-        </w:rPr>
-        <w:t>的</w:t>
-      </w:r>
-      <w:r>
-        <w:rPr>
-          <w:rFonts w:hint="eastAsia"/>
-        </w:rPr>
-        <w:t xml:space="preserve"> g</w:t>
-      </w:r>
-      <w:r>
-        <w:t>rade }</w:t>
-      </w:r>
-    </w:p>
-    <w:p>
-      <w:pPr>
-        <w:rPr>
-          <w:rFonts w:hint="eastAsia"/>
-        </w:rPr>
-      </w:pPr>
+      <w:proofErr w:type="spellStart"/>
+      <w:r>
+        <w:rPr>
+          <w:rFonts w:hint="eastAsia"/>
+        </w:rPr>
+        <w:t>updateWeights</w:t>
+      </w:r>
+      <w:proofErr w:type="spellEnd"/>
+      <w:r>
+        <w:rPr>
+          <w:rFonts w:hint="eastAsia"/>
+        </w:rPr>
+        <w:t xml:space="preserve"> () </w:t>
+      </w:r>
+    </w:p>
+    <w:p>
+      <w:r>
+        <w:rPr>
+          <w:rFonts w:hint="eastAsia"/>
+        </w:rPr>
+        <w:t xml:space="preserve">    </w:t>
+      </w:r>
+      <w:r>
+        <w:rPr>
+          <w:rFonts w:hint="eastAsia"/>
+        </w:rPr>
+        <w:t>1</w:t>
+      </w:r>
+      <w:r>
+        <w:rPr>
+          <w:rFonts w:hint="eastAsia"/>
+        </w:rPr>
+        <w:t xml:space="preserve">. </w:t>
+      </w:r>
       <w:proofErr w:type="gramStart"/>
       <w:r>
         <w:rPr>
           <w:rFonts w:hint="eastAsia"/>
         </w:rPr>
+        <w:t>loop</w:t>
+      </w:r>
+      <w:proofErr w:type="gramEnd"/>
+      <w:r>
+        <w:rPr>
+          <w:rFonts w:hint="eastAsia"/>
+        </w:rPr>
+        <w:t xml:space="preserve"> </w:t>
+      </w:r>
+      <w:proofErr w:type="spellStart"/>
+      <w:r>
+        <w:rPr>
+          <w:rFonts w:hint="eastAsia"/>
+        </w:rPr>
+        <w:t>aGrade</w:t>
+      </w:r>
+      <w:proofErr w:type="spellEnd"/>
+      <w:r>
+        <w:rPr>
+          <w:rFonts w:hint="eastAsia"/>
+        </w:rPr>
+        <w:t xml:space="preserve"> in </w:t>
+      </w:r>
+      <w:proofErr w:type="spellStart"/>
+      <w:r>
+        <w:rPr>
+          <w:rFonts w:hint="eastAsia"/>
+        </w:rPr>
+        <w:t>aList</w:t>
+      </w:r>
+      <w:proofErr w:type="spellEnd"/>
+      <w:r>
+        <w:rPr>
+          <w:rFonts w:hint="eastAsia"/>
+        </w:rPr>
+        <w:t xml:space="preserve"> to </w:t>
+      </w:r>
+      <w:proofErr w:type="spellStart"/>
+      <w:r>
+        <w:rPr>
+          <w:rFonts w:hint="eastAsia"/>
+        </w:rPr>
+        <w:t>calculateTotalGrade</w:t>
+      </w:r>
+      <w:proofErr w:type="spellEnd"/>
+      <w:r>
+        <w:rPr>
+          <w:rFonts w:hint="eastAsia"/>
+        </w:rPr>
+        <w:t>(weights) end loop</w:t>
+      </w:r>
+    </w:p>
+    <w:p>
+      <w:r>
+        <w:rPr>
+          <w:rFonts w:hint="eastAsia"/>
+        </w:rPr>
         <w:t>public</w:t>
       </w:r>
-      <w:proofErr w:type="gramEnd"/>
-      <w:r>
-        <w:rPr>
-          <w:rFonts w:hint="eastAsia"/>
+      <w:r>
+        <w:rPr>
+          <w:rFonts w:hint="eastAsia"/>
+          <w:u w:val="single"/>
         </w:rPr>
         <w:t xml:space="preserve"> </w:t>
       </w:r>
       <w:proofErr w:type="spellStart"/>
       <w:r>
-        <w:t>showRank</w:t>
-      </w:r>
-      <w:proofErr w:type="spellEnd"/>
-      <w:r>
-        <w:t>(</w:t>
-      </w:r>
-      <w:r>
-        <w:rPr>
-          <w:rFonts w:hint="eastAsia"/>
-        </w:rPr>
-        <w:t>ID</w:t>
-      </w:r>
-      <w:r>
-        <w:t>)</w:t>
+        <w:rPr>
+          <w:rFonts w:hint="eastAsia"/>
+          <w:u w:val="single"/>
+        </w:rPr>
+        <w:t>containsID</w:t>
+      </w:r>
+      <w:proofErr w:type="spellEnd"/>
+      <w:r>
+        <w:rPr>
+          <w:rFonts w:hint="eastAsia"/>
+        </w:rPr>
+        <w:t xml:space="preserve">(ID) </w:t>
+      </w:r>
+      <w:r>
+        <w:rPr>
+          <w:rFonts w:hint="eastAsia"/>
+        </w:rPr>
+        <w:t>看</w:t>
       </w:r>
       <w:r>
         <w:rPr>
@@ -4747,436 +4724,49 @@
         <w:t xml:space="preserve"> </w:t>
       </w:r>
       <w:r>
+        <w:rPr>
+          <w:rFonts w:hint="eastAsia"/>
+        </w:rPr>
+        <w:t xml:space="preserve">ID </w:t>
+      </w:r>
+      <w:r>
+        <w:rPr>
+          <w:rFonts w:hint="eastAsia"/>
+        </w:rPr>
+        <w:t>是否含在</w:t>
+      </w:r>
+      <w:r>
+        <w:rPr>
+          <w:rFonts w:hint="eastAsia"/>
+        </w:rPr>
         <w:t xml:space="preserve"> </w:t>
       </w:r>
-    </w:p>
-    <w:p>
-      <w:pPr>
-        <w:ind w:firstLine="480"/>
-        <w:rPr>
-          <w:rFonts w:hint="eastAsia"/>
-        </w:rPr>
-      </w:pPr>
-      <w:r>
-        <w:rPr>
-          <w:rFonts w:hint="eastAsia"/>
-        </w:rPr>
-        <w:t xml:space="preserve">1. </w:t>
-      </w:r>
-      <w:r>
-        <w:rPr>
-          <w:rFonts w:hint="eastAsia"/>
-        </w:rPr>
-        <w:t>取得這</w:t>
-      </w:r>
-      <w:r>
-        <w:rPr>
-          <w:rFonts w:hint="eastAsia"/>
-        </w:rPr>
-        <w:t xml:space="preserve"> ID </w:t>
-      </w:r>
-      <w:r>
-        <w:rPr>
-          <w:rFonts w:hint="eastAsia"/>
-        </w:rPr>
-        <w:t>的</w:t>
-      </w:r>
-      <w:r>
-        <w:rPr>
-          <w:rFonts w:hint="eastAsia"/>
-        </w:rPr>
-        <w:t xml:space="preserve"> </w:t>
-      </w:r>
-      <w:proofErr w:type="spellStart"/>
-      <w:r>
-        <w:rPr>
-          <w:rFonts w:hint="eastAsia"/>
-        </w:rPr>
-        <w:t>theTotalG</w:t>
-      </w:r>
-      <w:r>
-        <w:t>rade</w:t>
-      </w:r>
-      <w:proofErr w:type="spellEnd"/>
-    </w:p>
-    <w:p>
-      <w:pPr>
-        <w:ind w:firstLine="480"/>
-        <w:rPr>
-          <w:rFonts w:hint="eastAsia"/>
-        </w:rPr>
-      </w:pPr>
-      <w:r>
-        <w:rPr>
-          <w:rFonts w:hint="eastAsia"/>
-        </w:rPr>
-        <w:t xml:space="preserve">2. </w:t>
-      </w:r>
-      <w:r>
-        <w:rPr>
-          <w:rFonts w:hint="eastAsia"/>
-        </w:rPr>
-        <w:t>令</w:t>
-      </w:r>
-      <w:r>
-        <w:t xml:space="preserve">rank </w:t>
-      </w:r>
-      <w:r>
-        <w:rPr>
-          <w:rFonts w:hint="eastAsia"/>
-        </w:rPr>
-        <w:t>為</w:t>
-      </w:r>
-      <w:r>
-        <w:t xml:space="preserve"> 1 </w:t>
-      </w:r>
-    </w:p>
-    <w:p>
-      <w:pPr>
-        <w:ind w:firstLine="480"/>
-        <w:rPr>
-          <w:rFonts w:hint="eastAsia"/>
-        </w:rPr>
-      </w:pPr>
-      <w:r>
-        <w:rPr>
-          <w:rFonts w:hint="eastAsia"/>
-        </w:rPr>
-        <w:t>3. loop</w:t>
-      </w:r>
-      <w:r>
-        <w:rPr>
-          <w:rFonts w:hint="eastAsia"/>
-        </w:rPr>
-        <w:t xml:space="preserve"> </w:t>
-      </w:r>
-      <w:proofErr w:type="spellStart"/>
-      <w:r>
-        <w:rPr>
-          <w:rFonts w:hint="eastAsia"/>
-        </w:rPr>
-        <w:t>aGrade</w:t>
-      </w:r>
-      <w:proofErr w:type="spellEnd"/>
-      <w:r>
-        <w:rPr>
-          <w:rFonts w:hint="eastAsia"/>
-        </w:rPr>
-        <w:t xml:space="preserve"> in </w:t>
-      </w:r>
-      <w:proofErr w:type="spellStart"/>
-      <w:r>
-        <w:rPr>
-          <w:rFonts w:hint="eastAsia"/>
-        </w:rPr>
-        <w:t>aList</w:t>
-      </w:r>
-      <w:proofErr w:type="spellEnd"/>
-      <w:r>
-        <w:t xml:space="preserve"> if </w:t>
-      </w:r>
-      <w:proofErr w:type="spellStart"/>
-      <w:r>
-        <w:t>a</w:t>
-      </w:r>
-      <w:r>
-        <w:rPr>
-          <w:rFonts w:hint="eastAsia"/>
-        </w:rPr>
-        <w:t>TotalG</w:t>
-      </w:r>
-      <w:r>
-        <w:t>rade</w:t>
-      </w:r>
-      <w:proofErr w:type="spellEnd"/>
-      <w:r>
-        <w:t xml:space="preserve"> &gt; </w:t>
-      </w:r>
-      <w:proofErr w:type="spellStart"/>
-      <w:r>
-        <w:t>the</w:t>
-      </w:r>
-      <w:r>
-        <w:rPr>
-          <w:rFonts w:hint="eastAsia"/>
-        </w:rPr>
-        <w:t>TotalG</w:t>
-      </w:r>
-      <w:r>
-        <w:t>rade</w:t>
-      </w:r>
-      <w:proofErr w:type="spellEnd"/>
-      <w:r>
-        <w:rPr>
-          <w:rFonts w:hint="eastAsia"/>
-        </w:rPr>
-        <w:t xml:space="preserve"> then </w:t>
-      </w:r>
-      <w:r>
-        <w:t>rank</w:t>
-      </w:r>
-      <w:r>
-        <w:rPr>
-          <w:rFonts w:hint="eastAsia"/>
-        </w:rPr>
-        <w:t>加</w:t>
-      </w:r>
-      <w:r>
-        <w:rPr>
-          <w:rFonts w:hint="eastAsia"/>
-        </w:rPr>
-        <w:t>1(</w:t>
-      </w:r>
-      <w:r>
-        <w:rPr>
-          <w:rFonts w:hint="eastAsia"/>
-        </w:rPr>
-        <w:t>退</w:t>
-      </w:r>
-      <w:r>
-        <w:rPr>
-          <w:rFonts w:hint="eastAsia"/>
-        </w:rPr>
-        <w:t>1</w:t>
-      </w:r>
-      <w:r>
-        <w:rPr>
-          <w:rFonts w:hint="eastAsia"/>
-        </w:rPr>
-        <w:t>名</w:t>
-      </w:r>
-      <w:r>
-        <w:rPr>
-          <w:rFonts w:hint="eastAsia"/>
-        </w:rPr>
-        <w:t>) end loop</w:t>
-      </w:r>
-    </w:p>
-    <w:p>
-      <w:pPr>
-        <w:ind w:firstLineChars="200" w:firstLine="480"/>
-      </w:pPr>
-      <w:r>
-        <w:rPr>
-          <w:rFonts w:hint="eastAsia"/>
-        </w:rPr>
-        <w:t xml:space="preserve">4. </w:t>
-      </w:r>
-      <w:r>
-        <w:rPr>
-          <w:rFonts w:hint="eastAsia"/>
-        </w:rPr>
-        <w:t>印出</w:t>
-      </w:r>
-      <w:r>
-        <w:rPr>
-          <w:rFonts w:hint="eastAsia"/>
-        </w:rPr>
-        <w:t>Rank</w:t>
-      </w:r>
-    </w:p>
-    <w:p>
-      <w:pPr>
-        <w:rPr>
-          <w:rFonts w:hint="eastAsia"/>
-        </w:rPr>
-      </w:pPr>
+      <w:proofErr w:type="spellStart"/>
+      <w:r>
+        <w:rPr>
+          <w:rFonts w:hint="eastAsia"/>
+        </w:rPr>
+        <w:t>aGradeS</w:t>
+      </w:r>
+      <w:r>
+        <w:rPr>
+          <w:rFonts w:hint="eastAsia"/>
+        </w:rPr>
+        <w:t>ystem</w:t>
+      </w:r>
+      <w:proofErr w:type="spellEnd"/>
+      <w:r>
+        <w:rPr>
+          <w:rFonts w:hint="eastAsia"/>
+        </w:rPr>
+        <w:t>內</w:t>
+      </w:r>
+    </w:p>
+    <w:p/>
+    <w:p>
       <w:proofErr w:type="gramStart"/>
       <w:r>
-        <w:rPr>
-          <w:rFonts w:hint="eastAsia"/>
-        </w:rPr>
-        <w:t>public</w:t>
-      </w:r>
-      <w:proofErr w:type="gramEnd"/>
-      <w:r>
-        <w:rPr>
-          <w:rFonts w:hint="eastAsia"/>
-        </w:rPr>
-        <w:t xml:space="preserve"> </w:t>
-      </w:r>
-      <w:proofErr w:type="spellStart"/>
-      <w:r>
-        <w:rPr>
-          <w:rFonts w:hint="eastAsia"/>
-        </w:rPr>
-        <w:t>updateWeights</w:t>
-      </w:r>
-      <w:proofErr w:type="spellEnd"/>
-      <w:r>
-        <w:rPr>
-          <w:rFonts w:hint="eastAsia"/>
-        </w:rPr>
-        <w:t xml:space="preserve"> () </w:t>
-      </w:r>
-    </w:p>
-    <w:p>
-      <w:r>
-        <w:rPr>
-          <w:rFonts w:hint="eastAsia"/>
-        </w:rPr>
-        <w:t xml:space="preserve">    </w:t>
-      </w:r>
-      <w:r>
-        <w:rPr>
-          <w:rFonts w:hint="eastAsia"/>
-        </w:rPr>
-        <w:t>1</w:t>
-      </w:r>
-      <w:r>
-        <w:rPr>
-          <w:rFonts w:hint="eastAsia"/>
-        </w:rPr>
-        <w:t xml:space="preserve">. </w:t>
-      </w:r>
-      <w:proofErr w:type="gramStart"/>
-      <w:r>
-        <w:rPr>
-          <w:rFonts w:hint="eastAsia"/>
-        </w:rPr>
-        <w:t>loop</w:t>
-      </w:r>
-      <w:proofErr w:type="gramEnd"/>
-      <w:r>
-        <w:rPr>
-          <w:rFonts w:hint="eastAsia"/>
-        </w:rPr>
-        <w:t xml:space="preserve"> </w:t>
-      </w:r>
-      <w:proofErr w:type="spellStart"/>
-      <w:r>
-        <w:rPr>
-          <w:rFonts w:hint="eastAsia"/>
-        </w:rPr>
-        <w:t>aGrade</w:t>
-      </w:r>
-      <w:proofErr w:type="spellEnd"/>
-      <w:r>
-        <w:rPr>
-          <w:rFonts w:hint="eastAsia"/>
-        </w:rPr>
-        <w:t xml:space="preserve"> in </w:t>
-      </w:r>
-      <w:proofErr w:type="spellStart"/>
-      <w:r>
-        <w:rPr>
-          <w:rFonts w:hint="eastAsia"/>
-        </w:rPr>
-        <w:t>aList</w:t>
-      </w:r>
-      <w:proofErr w:type="spellEnd"/>
-      <w:r>
-        <w:rPr>
-          <w:rFonts w:hint="eastAsia"/>
-        </w:rPr>
-        <w:t xml:space="preserve"> to </w:t>
-      </w:r>
-      <w:proofErr w:type="spellStart"/>
-      <w:r>
-        <w:rPr>
-          <w:rFonts w:hint="eastAsia"/>
-        </w:rPr>
-        <w:t>calculateTotalGrade</w:t>
-      </w:r>
-      <w:proofErr w:type="spellEnd"/>
-      <w:r>
-        <w:rPr>
-          <w:rFonts w:hint="eastAsia"/>
-        </w:rPr>
-        <w:t>(weights) end loop</w:t>
-      </w:r>
-    </w:p>
-    <w:p>
-      <w:r>
-        <w:rPr>
-          <w:rFonts w:hint="eastAsia"/>
-        </w:rPr>
-        <w:t>public</w:t>
-      </w:r>
-      <w:r>
-        <w:rPr>
-          <w:rFonts w:hint="eastAsia"/>
-          <w:u w:val="single"/>
-        </w:rPr>
-        <w:t xml:space="preserve"> </w:t>
-      </w:r>
-      <w:proofErr w:type="spellStart"/>
-      <w:r>
-        <w:rPr>
-          <w:rFonts w:hint="eastAsia"/>
-          <w:u w:val="single"/>
-        </w:rPr>
-        <w:t>containsID</w:t>
-      </w:r>
-      <w:proofErr w:type="spellEnd"/>
-      <w:r>
-        <w:rPr>
-          <w:rFonts w:hint="eastAsia"/>
-        </w:rPr>
-        <w:t xml:space="preserve">(ID) </w:t>
-      </w:r>
-      <w:r>
-        <w:rPr>
-          <w:rFonts w:hint="eastAsia"/>
-        </w:rPr>
-        <w:t>看</w:t>
-      </w:r>
-      <w:r>
-        <w:rPr>
-          <w:rFonts w:hint="eastAsia"/>
-        </w:rPr>
-        <w:t xml:space="preserve"> </w:t>
-      </w:r>
-      <w:r>
-        <w:rPr>
-          <w:rFonts w:hint="eastAsia"/>
-        </w:rPr>
-        <w:t xml:space="preserve">ID </w:t>
-      </w:r>
-      <w:r>
-        <w:rPr>
-          <w:rFonts w:hint="eastAsia"/>
-        </w:rPr>
-        <w:t>是否含在</w:t>
-      </w:r>
-      <w:r>
-        <w:rPr>
-          <w:rFonts w:hint="eastAsia"/>
-        </w:rPr>
-        <w:t xml:space="preserve"> </w:t>
-      </w:r>
-      <w:proofErr w:type="spellStart"/>
-      <w:r>
-        <w:rPr>
-          <w:rFonts w:hint="eastAsia"/>
-        </w:rPr>
-        <w:t>aGradeS</w:t>
-      </w:r>
-      <w:r>
-        <w:rPr>
-          <w:rFonts w:hint="eastAsia"/>
-        </w:rPr>
-        <w:t>ystem</w:t>
-      </w:r>
-      <w:proofErr w:type="spellEnd"/>
-      <w:r>
-        <w:rPr>
-          <w:rFonts w:hint="eastAsia"/>
-        </w:rPr>
-        <w:t>內</w:t>
-      </w:r>
-    </w:p>
-    <w:p>
-      <w:pPr>
-        <w:rPr>
-          <w:rFonts w:hint="eastAsia"/>
-        </w:rPr>
-      </w:pPr>
-    </w:p>
-    <w:p>
-      <w:proofErr w:type="gramStart"/>
-      <w:r>
-        <w:t>public</w:t>
+        <w:t>private</w:t>
       </w:r>
       <w:proofErr w:type="gramEnd"/>
       <w:r>
@@ -5223,9 +4813,6 @@
           <w:numId w:val="5"/>
         </w:numPr>
         <w:ind w:leftChars="0"/>
-        <w:rPr>
-          <w:rFonts w:hint="eastAsia"/>
-        </w:rPr>
       </w:pPr>
       <w:r>
         <w:t>W</w:t>
@@ -5374,7 +4961,7 @@
     </w:p>
     <w:p>
       <w:r>
-        <w:t>public</w:t>
+        <w:t>private</w:t>
       </w:r>
       <w:r>
         <w:t xml:space="preserve"> </w:t>
@@ -5513,46 +5100,46 @@
     </w:p>
     <w:p>
       <w:r>
+        <w:t>private</w:t>
+      </w:r>
+      <w:bookmarkStart w:id="0" w:name="_GoBack"/>
+      <w:bookmarkEnd w:id="0"/>
+      <w:r>
+        <w:t xml:space="preserve"> </w:t>
+      </w:r>
+      <w:proofErr w:type="spellStart"/>
+      <w:r>
+        <w:t>enterWeight</w:t>
+      </w:r>
+      <w:proofErr w:type="spellEnd"/>
+      <w:r>
+        <w:t>()</w:t>
+      </w:r>
+      <w:r>
+        <w:rPr>
+          <w:rFonts w:hint="eastAsia"/>
+        </w:rPr>
+        <w:t xml:space="preserve"> </w:t>
+      </w:r>
+      <w:r>
+        <w:rPr>
+          <w:rFonts w:hint="eastAsia"/>
+        </w:rPr>
+        <w:t>讀進新的五個成績的</w:t>
+      </w:r>
+      <w:r>
+        <w:rPr>
+          <w:rFonts w:hint="eastAsia"/>
+        </w:rPr>
+        <w:t>Weights</w:t>
+      </w:r>
+    </w:p>
+    <w:p>
+      <w:r>
         <w:t xml:space="preserve">public </w:t>
       </w:r>
       <w:proofErr w:type="spellStart"/>
       <w:r>
-        <w:t>enterWeight</w:t>
-      </w:r>
-      <w:proofErr w:type="spellEnd"/>
-      <w:r>
-        <w:t>()</w:t>
-      </w:r>
-      <w:r>
-        <w:rPr>
-          <w:rFonts w:hint="eastAsia"/>
-        </w:rPr>
-        <w:t xml:space="preserve"> </w:t>
-      </w:r>
-      <w:r>
-        <w:rPr>
-          <w:rFonts w:hint="eastAsia"/>
-        </w:rPr>
-        <w:t>讀進新的五個成績的</w:t>
-      </w:r>
-      <w:r>
-        <w:rPr>
-          <w:rFonts w:hint="eastAsia"/>
-        </w:rPr>
-        <w:t>Weights</w:t>
-      </w:r>
-    </w:p>
-    <w:p>
-      <w:pPr>
-        <w:rPr>
-          <w:rFonts w:hint="eastAsia"/>
-        </w:rPr>
-      </w:pPr>
-      <w:r>
-        <w:t xml:space="preserve">public </w:t>
-      </w:r>
-      <w:proofErr w:type="spellStart"/>
-      <w:r>
         <w:t>showAverage</w:t>
       </w:r>
       <w:proofErr w:type="spellEnd"/>
@@ -5581,11 +5168,6 @@
       </w:r>
     </w:p>
     <w:p>
-      <w:pPr>
-        <w:rPr>
-          <w:rFonts w:hint="eastAsia"/>
-        </w:rPr>
-      </w:pPr>
       <w:proofErr w:type="gramStart"/>
       <w:r>
         <w:rPr>
@@ -5615,19 +5197,8 @@
       </w:r>
       <w:proofErr w:type="spellEnd"/>
     </w:p>
-    <w:p>
-      <w:pPr>
-        <w:rPr>
-          <w:rFonts w:hint="eastAsia"/>
-        </w:rPr>
-      </w:pPr>
-    </w:p>
-    <w:p>
-      <w:pPr>
-        <w:rPr>
-          <w:rFonts w:hint="eastAsia"/>
-        </w:rPr>
-      </w:pPr>
+    <w:p/>
+    <w:p>
       <w:r>
         <w:rPr>
           <w:rFonts w:hint="eastAsia"/>
@@ -5636,11 +5207,6 @@
       </w:r>
     </w:p>
     <w:p>
-      <w:pPr>
-        <w:rPr>
-          <w:rFonts w:hint="eastAsia"/>
-        </w:rPr>
-      </w:pPr>
       <w:r>
         <w:rPr>
           <w:rFonts w:hint="eastAsia"/>
@@ -5704,19 +5270,8 @@
       </w:r>
       <w:proofErr w:type="spellEnd"/>
     </w:p>
-    <w:p>
-      <w:pPr>
-        <w:rPr>
-          <w:rFonts w:hint="eastAsia"/>
-        </w:rPr>
-      </w:pPr>
-    </w:p>
-    <w:p>
-      <w:pPr>
-        <w:rPr>
-          <w:rFonts w:hint="eastAsia"/>
-        </w:rPr>
-      </w:pPr>
+    <w:p/>
+    <w:p>
       <w:proofErr w:type="spellStart"/>
       <w:proofErr w:type="gramStart"/>
       <w:r>
@@ -5741,11 +5296,6 @@
       </w:r>
     </w:p>
     <w:p>
-      <w:pPr>
-        <w:rPr>
-          <w:rFonts w:hint="eastAsia"/>
-        </w:rPr>
-      </w:pPr>
       <w:r>
         <w:rPr>
           <w:rFonts w:hint="eastAsia"/>
@@ -5760,11 +5310,6 @@
       </w:r>
     </w:p>
     <w:p>
-      <w:pPr>
-        <w:rPr>
-          <w:rFonts w:hint="eastAsia"/>
-        </w:rPr>
-      </w:pPr>
       <w:r>
         <w:rPr>
           <w:rFonts w:hint="eastAsia"/>
@@ -5773,11 +5318,6 @@
       </w:r>
     </w:p>
     <w:p>
-      <w:pPr>
-        <w:rPr>
-          <w:rFonts w:hint="eastAsia"/>
-        </w:rPr>
-      </w:pPr>
       <w:proofErr w:type="gramStart"/>
       <w:r>
         <w:rPr>
@@ -5796,9 +5336,6 @@
     <w:p>
       <w:pPr>
         <w:ind w:firstLineChars="100" w:firstLine="240"/>
-        <w:rPr>
-          <w:rFonts w:hint="eastAsia"/>
-        </w:rPr>
       </w:pPr>
       <w:r>
         <w:rPr>
@@ -5811,13 +5348,7 @@
         <w:rPr>
           <w:rFonts w:hint="eastAsia"/>
         </w:rPr>
-        <w:t>,</w:t>
-      </w:r>
-      <w:r>
-        <w:rPr>
-          <w:rFonts w:hint="eastAsia"/>
-        </w:rPr>
-        <w:t>;</w:t>
+        <w:t>,;</w:t>
       </w:r>
       <w:proofErr w:type="gramEnd"/>
       <w:r>
@@ -5838,19 +5369,7 @@
         <w:rPr>
           <w:rFonts w:hint="eastAsia"/>
         </w:rPr>
-        <w:t xml:space="preserve"> </w:t>
-      </w:r>
-      <w:r>
-        <w:rPr>
-          <w:rFonts w:hint="eastAsia"/>
-        </w:rPr>
-        <w:t xml:space="preserve">ID, </w:t>
-      </w:r>
-      <w:r>
-        <w:rPr>
-          <w:rFonts w:hint="eastAsia"/>
-        </w:rPr>
-        <w:t xml:space="preserve">lab1, lab2, lab3, </w:t>
+        <w:t xml:space="preserve"> ID, lab1, lab2, lab3, </w:t>
       </w:r>
       <w:proofErr w:type="spellStart"/>
       <w:r>
@@ -5908,9 +5427,6 @@
     <w:p>
       <w:pPr>
         <w:ind w:firstLineChars="100" w:firstLine="240"/>
-        <w:rPr>
-          <w:rFonts w:hint="eastAsia"/>
-        </w:rPr>
       </w:pPr>
       <w:r>
         <w:rPr>
@@ -5958,11 +5474,6 @@
       </w:r>
     </w:p>
     <w:p>
-      <w:pPr>
-        <w:rPr>
-          <w:rFonts w:hint="eastAsia"/>
-        </w:rPr>
-      </w:pPr>
       <w:r>
         <w:rPr>
           <w:rFonts w:hint="eastAsia"/>
@@ -5979,9 +5490,6 @@
     <w:p>
       <w:pPr>
         <w:ind w:firstLineChars="100" w:firstLine="240"/>
-        <w:rPr>
-          <w:rFonts w:hint="eastAsia"/>
-        </w:rPr>
       </w:pPr>
       <w:r>
         <w:rPr>
@@ -6025,11 +5533,6 @@
       </w:r>
     </w:p>
     <w:p>
-      <w:pPr>
-        <w:rPr>
-          <w:rFonts w:hint="eastAsia"/>
-        </w:rPr>
-      </w:pPr>
       <w:proofErr w:type="gramStart"/>
       <w:r>
         <w:rPr>
@@ -6045,13 +5548,7 @@
         <w:t xml:space="preserve"> class Grades</w:t>
       </w:r>
     </w:p>
-    <w:p>
-      <w:pPr>
-        <w:rPr>
-          <w:rFonts w:hint="eastAsia"/>
-        </w:rPr>
-      </w:pPr>
-    </w:p>
+    <w:p/>
     <w:sectPr>
       <w:pgSz w:w="11906" w:h="16838"/>
       <w:pgMar w:top="1440" w:right="1800" w:bottom="1440" w:left="1800" w:header="851" w:footer="992" w:gutter="0"/>

</xml_diff>